<commit_message>
Update Raspberry Pi 4 Audio Video Stream Service.docx
</commit_message>
<xml_diff>
--- a/.av_stream/resources/docs/Raspberry Pi 4 Audio Video Stream Service.docx
+++ b/.av_stream/resources/docs/Raspberry Pi 4 Audio Video Stream Service.docx
@@ -126,7 +126,23 @@
           <w:sz w:val="24"/>
           <w:szCs w:val="24"/>
         </w:rPr>
-        <w:t xml:space="preserve"> we’ll also be discarding the keyboard and mouse.</w:t>
+        <w:t xml:space="preserve"> keyboard </w:t>
+      </w:r>
+      <w:r>
+        <w:rPr>
+          <w:rFonts w:ascii="Arial" w:hAnsi="Arial" w:cs="Arial"/>
+          <w:sz w:val="24"/>
+          <w:szCs w:val="24"/>
+        </w:rPr>
+        <w:t>or</w:t>
+      </w:r>
+      <w:r>
+        <w:rPr>
+          <w:rFonts w:ascii="Arial" w:hAnsi="Arial" w:cs="Arial"/>
+          <w:sz w:val="24"/>
+          <w:szCs w:val="24"/>
+        </w:rPr>
+        <w:t xml:space="preserve"> mouse.</w:t>
       </w:r>
     </w:p>
     <w:p>
@@ -759,23 +775,44 @@
           <w:sz w:val="24"/>
           <w:szCs w:val="24"/>
         </w:rPr>
-        <w:t xml:space="preserve"> That’s the video side of things taken care of, now for the audio. My friend already had a USB sound card </w:t>
-      </w:r>
-      <w:r>
-        <w:rPr>
-          <w:rFonts w:ascii="Arial" w:hAnsi="Arial" w:cs="Arial"/>
-          <w:sz w:val="24"/>
-          <w:szCs w:val="24"/>
-        </w:rPr>
-        <w:t>made by &lt;&lt;NEED_TO_INSERT&gt;&gt;</w:t>
-      </w:r>
-      <w:r>
-        <w:rPr>
-          <w:rFonts w:ascii="Arial" w:hAnsi="Arial" w:cs="Arial"/>
-          <w:sz w:val="24"/>
-          <w:szCs w:val="24"/>
-        </w:rPr>
-        <w:t xml:space="preserve"> so we’re ready to go.</w:t>
+        <w:t xml:space="preserve"> That’s the video side of things taken care of, now for the audio. My friend already had a USB sound card</w:t>
+      </w:r>
+      <w:r>
+        <w:rPr>
+          <w:rFonts w:ascii="Arial" w:hAnsi="Arial" w:cs="Arial"/>
+          <w:sz w:val="24"/>
+          <w:szCs w:val="24"/>
+        </w:rPr>
+        <w:t xml:space="preserve"> an </w:t>
+      </w:r>
+      <w:proofErr w:type="spellStart"/>
+      <w:r>
+        <w:rPr>
+          <w:rFonts w:ascii="Arial" w:hAnsi="Arial" w:cs="Arial"/>
+          <w:sz w:val="24"/>
+          <w:szCs w:val="24"/>
+        </w:rPr>
+        <w:t>Alesis</w:t>
+      </w:r>
+      <w:proofErr w:type="spellEnd"/>
+      <w:r>
+        <w:rPr>
+          <w:rFonts w:ascii="Arial" w:hAnsi="Arial" w:cs="Arial"/>
+          <w:sz w:val="24"/>
+          <w:szCs w:val="24"/>
+        </w:rPr>
+        <w:t xml:space="preserve"> Phono Link</w:t>
+      </w:r>
+      <w:r>
+        <w:t xml:space="preserve"> </w:t>
+      </w:r>
+      <w:r>
+        <w:rPr>
+          <w:rFonts w:ascii="Arial" w:hAnsi="Arial" w:cs="Arial"/>
+          <w:sz w:val="24"/>
+          <w:szCs w:val="24"/>
+        </w:rPr>
+        <w:t>so we’re ready to go.</w:t>
       </w:r>
     </w:p>
     <w:p>
@@ -1295,756 +1332,10 @@
           <w:sz w:val="24"/>
           <w:szCs w:val="24"/>
         </w:rPr>
-        <w:t xml:space="preserve"> the Hardware:</w:t>
-      </w:r>
-    </w:p>
-    <w:p>
-      <w:pPr>
-        <w:rPr>
-          <w:rFonts w:ascii="Arial" w:hAnsi="Arial" w:cs="Arial"/>
-          <w:sz w:val="24"/>
-          <w:szCs w:val="24"/>
-        </w:rPr>
-      </w:pPr>
-      <w:r>
-        <w:rPr>
-          <w:rFonts w:ascii="Arial" w:hAnsi="Arial" w:cs="Arial"/>
-          <w:sz w:val="24"/>
-          <w:szCs w:val="24"/>
-        </w:rPr>
-        <w:t>Because w</w:t>
-      </w:r>
-      <w:r>
-        <w:rPr>
-          <w:rFonts w:ascii="Arial" w:hAnsi="Arial" w:cs="Arial"/>
-          <w:sz w:val="24"/>
-          <w:szCs w:val="24"/>
-        </w:rPr>
-        <w:t xml:space="preserve">e want to install this headless, </w:t>
-      </w:r>
-      <w:r>
-        <w:rPr>
-          <w:rFonts w:ascii="Arial" w:hAnsi="Arial" w:cs="Arial"/>
-          <w:sz w:val="24"/>
-          <w:szCs w:val="24"/>
-        </w:rPr>
-        <w:t>we need to find</w:t>
-      </w:r>
-      <w:r>
-        <w:rPr>
-          <w:rFonts w:ascii="Arial" w:hAnsi="Arial" w:cs="Arial"/>
-          <w:sz w:val="24"/>
-          <w:szCs w:val="24"/>
-        </w:rPr>
-        <w:t xml:space="preserve"> alternative</w:t>
-      </w:r>
-      <w:r>
-        <w:rPr>
-          <w:rFonts w:ascii="Arial" w:hAnsi="Arial" w:cs="Arial"/>
-          <w:sz w:val="24"/>
-          <w:szCs w:val="24"/>
-        </w:rPr>
-        <w:t xml:space="preserve"> ways </w:t>
-      </w:r>
-      <w:r>
-        <w:rPr>
-          <w:rFonts w:ascii="Arial" w:hAnsi="Arial" w:cs="Arial"/>
-          <w:sz w:val="24"/>
-          <w:szCs w:val="24"/>
-        </w:rPr>
-        <w:t>of communicating</w:t>
-      </w:r>
-      <w:r>
-        <w:rPr>
-          <w:rFonts w:ascii="Arial" w:hAnsi="Arial" w:cs="Arial"/>
-          <w:sz w:val="24"/>
-          <w:szCs w:val="24"/>
-        </w:rPr>
-        <w:t xml:space="preserve"> with the user. For this we are going to fit an LED, a switch</w:t>
-      </w:r>
-      <w:r>
-        <w:rPr>
-          <w:rFonts w:ascii="Arial" w:hAnsi="Arial" w:cs="Arial"/>
-          <w:sz w:val="24"/>
-          <w:szCs w:val="24"/>
-        </w:rPr>
-        <w:t xml:space="preserve">, </w:t>
-      </w:r>
-      <w:r>
-        <w:rPr>
-          <w:rFonts w:ascii="Arial" w:hAnsi="Arial" w:cs="Arial"/>
-          <w:sz w:val="24"/>
-          <w:szCs w:val="24"/>
-        </w:rPr>
-        <w:t xml:space="preserve">a </w:t>
-      </w:r>
-      <w:r>
-        <w:rPr>
-          <w:rFonts w:ascii="Arial" w:hAnsi="Arial" w:cs="Arial"/>
-          <w:sz w:val="24"/>
-          <w:szCs w:val="24"/>
-        </w:rPr>
-        <w:t xml:space="preserve">piezo speaker </w:t>
-      </w:r>
-      <w:r>
-        <w:rPr>
-          <w:rFonts w:ascii="Arial" w:hAnsi="Arial" w:cs="Arial"/>
-          <w:sz w:val="24"/>
-          <w:szCs w:val="24"/>
-        </w:rPr>
-        <w:t>along with</w:t>
-      </w:r>
-      <w:r>
-        <w:rPr>
-          <w:rFonts w:ascii="Arial" w:hAnsi="Arial" w:cs="Arial"/>
-          <w:sz w:val="24"/>
-          <w:szCs w:val="24"/>
-        </w:rPr>
-        <w:t xml:space="preserve"> a fan to keep everything nice and cool. We will</w:t>
-      </w:r>
-      <w:r>
-        <w:rPr>
-          <w:rFonts w:ascii="Arial" w:hAnsi="Arial" w:cs="Arial"/>
-          <w:sz w:val="24"/>
-          <w:szCs w:val="24"/>
-        </w:rPr>
-        <w:t xml:space="preserve"> wire these devices to the GPIO </w:t>
-      </w:r>
-      <w:r>
-        <w:rPr>
-          <w:rFonts w:ascii="Arial" w:hAnsi="Arial" w:cs="Arial"/>
-          <w:sz w:val="24"/>
-          <w:szCs w:val="24"/>
-        </w:rPr>
-        <w:t>pins.</w:t>
-      </w:r>
-    </w:p>
-    <w:p>
-      <w:pPr>
-        <w:rPr>
-          <w:rFonts w:ascii="Arial" w:hAnsi="Arial" w:cs="Arial"/>
-          <w:sz w:val="24"/>
-          <w:szCs w:val="24"/>
-        </w:rPr>
-      </w:pPr>
-      <w:r>
-        <w:rPr>
-          <w:rFonts w:ascii="Arial" w:eastAsia="Times New Roman" w:hAnsi="Arial" w:cs="Arial"/>
-          <w:sz w:val="24"/>
-          <w:szCs w:val="24"/>
-          <w:lang w:eastAsia="en-GB"/>
-        </w:rPr>
-        <w:t>The Raspberry Pi has a 40 pin connector some of which can be used as inputs or outputs. These connectors</w:t>
-      </w:r>
-      <w:r>
-        <w:rPr>
-          <w:rFonts w:ascii="Arial" w:eastAsia="Times New Roman" w:hAnsi="Arial" w:cs="Arial"/>
-          <w:sz w:val="24"/>
-          <w:szCs w:val="24"/>
-          <w:lang w:eastAsia="en-GB"/>
-        </w:rPr>
-        <w:t xml:space="preserve"> </w:t>
-      </w:r>
-      <w:r>
-        <w:rPr>
-          <w:rFonts w:ascii="Arial" w:eastAsia="Times New Roman" w:hAnsi="Arial" w:cs="Arial"/>
-          <w:sz w:val="24"/>
-          <w:szCs w:val="24"/>
-          <w:lang w:eastAsia="en-GB"/>
-        </w:rPr>
-        <w:t>are called General Purpose Input Output pins.</w:t>
-      </w:r>
-      <w:r>
-        <w:rPr>
-          <w:rFonts w:ascii="Arial" w:hAnsi="Arial" w:cs="Arial"/>
-          <w:sz w:val="24"/>
-          <w:szCs w:val="24"/>
-        </w:rPr>
-        <w:t xml:space="preserve"> </w:t>
-      </w:r>
-      <w:r>
-        <w:rPr>
-          <w:rFonts w:ascii="Arial" w:hAnsi="Arial" w:cs="Arial"/>
-          <w:sz w:val="24"/>
-          <w:szCs w:val="24"/>
-        </w:rPr>
-        <w:t>I drilled two holes into the lid of the case to mount both the LED and the switch then fitted the fan and speaker before wiring it up using the following pins:</w:t>
-      </w:r>
-    </w:p>
-    <w:p>
-      <w:pPr>
-        <w:tabs>
-          <w:tab w:val="left" w:pos="916"/>
-          <w:tab w:val="left" w:pos="1832"/>
-          <w:tab w:val="left" w:pos="2748"/>
-          <w:tab w:val="left" w:pos="3664"/>
-          <w:tab w:val="left" w:pos="4580"/>
-          <w:tab w:val="left" w:pos="5496"/>
-          <w:tab w:val="left" w:pos="6412"/>
-          <w:tab w:val="left" w:pos="7328"/>
-          <w:tab w:val="left" w:pos="8244"/>
-          <w:tab w:val="left" w:pos="9160"/>
-          <w:tab w:val="left" w:pos="10076"/>
-          <w:tab w:val="left" w:pos="10992"/>
-          <w:tab w:val="left" w:pos="11908"/>
-          <w:tab w:val="left" w:pos="12824"/>
-          <w:tab w:val="left" w:pos="13740"/>
-          <w:tab w:val="left" w:pos="14656"/>
-        </w:tabs>
-        <w:spacing w:after="0" w:line="240" w:lineRule="auto"/>
-        <w:rPr>
-          <w:rFonts w:ascii="Arial" w:eastAsia="Times New Roman" w:hAnsi="Arial" w:cs="Arial"/>
-          <w:sz w:val="24"/>
-          <w:szCs w:val="24"/>
-          <w:lang w:eastAsia="en-GB"/>
-        </w:rPr>
-      </w:pPr>
-      <w:r>
-        <w:rPr>
-          <w:rFonts w:ascii="Arial" w:eastAsia="Times New Roman" w:hAnsi="Arial" w:cs="Arial"/>
-          <w:sz w:val="24"/>
-          <w:szCs w:val="24"/>
-          <w:lang w:eastAsia="en-GB"/>
-        </w:rPr>
-        <w:t xml:space="preserve">    Pin </w:t>
+        <w:t xml:space="preserve"> the Hardware</w:t>
       </w:r>
       <w:proofErr w:type="gramStart"/>
       <w:r>
-        <w:rPr>
-          <w:rFonts w:ascii="Arial" w:eastAsia="Times New Roman" w:hAnsi="Arial" w:cs="Arial"/>
-          <w:sz w:val="24"/>
-          <w:szCs w:val="24"/>
-          <w:lang w:eastAsia="en-GB"/>
-        </w:rPr>
-        <w:t>4 ..</w:t>
-      </w:r>
-      <w:r>
-        <w:rPr>
-          <w:rFonts w:ascii="Arial" w:eastAsia="Times New Roman" w:hAnsi="Arial" w:cs="Arial"/>
-          <w:sz w:val="24"/>
-          <w:szCs w:val="24"/>
-          <w:lang w:eastAsia="en-GB"/>
-        </w:rPr>
-        <w:t>...</w:t>
-      </w:r>
-      <w:r>
-        <w:rPr>
-          <w:rFonts w:ascii="Arial" w:eastAsia="Times New Roman" w:hAnsi="Arial" w:cs="Arial"/>
-          <w:sz w:val="24"/>
-          <w:szCs w:val="24"/>
-          <w:lang w:eastAsia="en-GB"/>
-        </w:rPr>
-        <w:t>..</w:t>
-      </w:r>
-      <w:proofErr w:type="gramEnd"/>
-      <w:r>
-        <w:rPr>
-          <w:rFonts w:ascii="Arial" w:eastAsia="Times New Roman" w:hAnsi="Arial" w:cs="Arial"/>
-          <w:sz w:val="24"/>
-          <w:szCs w:val="24"/>
-          <w:lang w:eastAsia="en-GB"/>
-        </w:rPr>
-        <w:t xml:space="preserve"> Positive Cooling Fan + (red cable) 5v</w:t>
-      </w:r>
-    </w:p>
-    <w:p>
-      <w:pPr>
-        <w:tabs>
-          <w:tab w:val="left" w:pos="916"/>
-          <w:tab w:val="left" w:pos="1832"/>
-          <w:tab w:val="left" w:pos="2748"/>
-          <w:tab w:val="left" w:pos="3664"/>
-          <w:tab w:val="left" w:pos="4580"/>
-          <w:tab w:val="left" w:pos="5496"/>
-          <w:tab w:val="left" w:pos="6412"/>
-          <w:tab w:val="left" w:pos="7328"/>
-          <w:tab w:val="left" w:pos="8244"/>
-          <w:tab w:val="left" w:pos="9160"/>
-          <w:tab w:val="left" w:pos="10076"/>
-          <w:tab w:val="left" w:pos="10992"/>
-          <w:tab w:val="left" w:pos="11908"/>
-          <w:tab w:val="left" w:pos="12824"/>
-          <w:tab w:val="left" w:pos="13740"/>
-          <w:tab w:val="left" w:pos="14656"/>
-        </w:tabs>
-        <w:spacing w:after="0" w:line="240" w:lineRule="auto"/>
-        <w:rPr>
-          <w:rFonts w:ascii="Arial" w:eastAsia="Times New Roman" w:hAnsi="Arial" w:cs="Arial"/>
-          <w:sz w:val="24"/>
-          <w:szCs w:val="24"/>
-          <w:lang w:eastAsia="en-GB"/>
-        </w:rPr>
-      </w:pPr>
-      <w:r>
-        <w:rPr>
-          <w:rFonts w:ascii="Arial" w:eastAsia="Times New Roman" w:hAnsi="Arial" w:cs="Arial"/>
-          <w:sz w:val="24"/>
-          <w:szCs w:val="24"/>
-          <w:lang w:eastAsia="en-GB"/>
-        </w:rPr>
-        <w:t xml:space="preserve">    Pin </w:t>
-      </w:r>
-      <w:proofErr w:type="gramStart"/>
-      <w:r>
-        <w:rPr>
-          <w:rFonts w:ascii="Arial" w:eastAsia="Times New Roman" w:hAnsi="Arial" w:cs="Arial"/>
-          <w:sz w:val="24"/>
-          <w:szCs w:val="24"/>
-          <w:lang w:eastAsia="en-GB"/>
-        </w:rPr>
-        <w:t>6 ....</w:t>
-      </w:r>
-      <w:r>
-        <w:rPr>
-          <w:rFonts w:ascii="Arial" w:eastAsia="Times New Roman" w:hAnsi="Arial" w:cs="Arial"/>
-          <w:sz w:val="24"/>
-          <w:szCs w:val="24"/>
-          <w:lang w:eastAsia="en-GB"/>
-        </w:rPr>
-        <w:t>.</w:t>
-      </w:r>
-      <w:r>
-        <w:rPr>
-          <w:rFonts w:ascii="Arial" w:eastAsia="Times New Roman" w:hAnsi="Arial" w:cs="Arial"/>
-          <w:sz w:val="24"/>
-          <w:szCs w:val="24"/>
-          <w:lang w:eastAsia="en-GB"/>
-        </w:rPr>
-        <w:t>..</w:t>
-      </w:r>
-      <w:proofErr w:type="gramEnd"/>
-      <w:r>
-        <w:rPr>
-          <w:rFonts w:ascii="Arial" w:eastAsia="Times New Roman" w:hAnsi="Arial" w:cs="Arial"/>
-          <w:sz w:val="24"/>
-          <w:szCs w:val="24"/>
-          <w:lang w:eastAsia="en-GB"/>
-        </w:rPr>
-        <w:t xml:space="preserve"> Negative Cooling Fan - (black cable)</w:t>
-      </w:r>
-    </w:p>
-    <w:p>
-      <w:pPr>
-        <w:tabs>
-          <w:tab w:val="left" w:pos="916"/>
-          <w:tab w:val="left" w:pos="1832"/>
-          <w:tab w:val="left" w:pos="2748"/>
-          <w:tab w:val="left" w:pos="3664"/>
-          <w:tab w:val="left" w:pos="4580"/>
-          <w:tab w:val="left" w:pos="5496"/>
-          <w:tab w:val="left" w:pos="6412"/>
-          <w:tab w:val="left" w:pos="7328"/>
-          <w:tab w:val="left" w:pos="8244"/>
-          <w:tab w:val="left" w:pos="9160"/>
-          <w:tab w:val="left" w:pos="10076"/>
-          <w:tab w:val="left" w:pos="10992"/>
-          <w:tab w:val="left" w:pos="11908"/>
-          <w:tab w:val="left" w:pos="12824"/>
-          <w:tab w:val="left" w:pos="13740"/>
-          <w:tab w:val="left" w:pos="14656"/>
-        </w:tabs>
-        <w:spacing w:after="0" w:line="240" w:lineRule="auto"/>
-        <w:rPr>
-          <w:rFonts w:ascii="Arial" w:eastAsia="Times New Roman" w:hAnsi="Arial" w:cs="Arial"/>
-          <w:sz w:val="24"/>
-          <w:szCs w:val="24"/>
-          <w:lang w:eastAsia="en-GB"/>
-        </w:rPr>
-      </w:pPr>
-      <w:r>
-        <w:rPr>
-          <w:rFonts w:ascii="Arial" w:eastAsia="Times New Roman" w:hAnsi="Arial" w:cs="Arial"/>
-          <w:sz w:val="24"/>
-          <w:szCs w:val="24"/>
-          <w:lang w:eastAsia="en-GB"/>
-        </w:rPr>
-        <w:t xml:space="preserve">    Pin </w:t>
-      </w:r>
-      <w:proofErr w:type="gramStart"/>
-      <w:r>
-        <w:rPr>
-          <w:rFonts w:ascii="Arial" w:eastAsia="Times New Roman" w:hAnsi="Arial" w:cs="Arial"/>
-          <w:sz w:val="24"/>
-          <w:szCs w:val="24"/>
-          <w:lang w:eastAsia="en-GB"/>
-        </w:rPr>
-        <w:t>8 .....</w:t>
-      </w:r>
-      <w:r>
-        <w:rPr>
-          <w:rFonts w:ascii="Arial" w:eastAsia="Times New Roman" w:hAnsi="Arial" w:cs="Arial"/>
-          <w:sz w:val="24"/>
-          <w:szCs w:val="24"/>
-          <w:lang w:eastAsia="en-GB"/>
-        </w:rPr>
-        <w:t>.</w:t>
-      </w:r>
-      <w:r>
-        <w:rPr>
-          <w:rFonts w:ascii="Arial" w:eastAsia="Times New Roman" w:hAnsi="Arial" w:cs="Arial"/>
-          <w:sz w:val="24"/>
-          <w:szCs w:val="24"/>
-          <w:lang w:eastAsia="en-GB"/>
-        </w:rPr>
-        <w:t>.</w:t>
-      </w:r>
-      <w:proofErr w:type="gramEnd"/>
-      <w:r>
-        <w:rPr>
-          <w:rFonts w:ascii="Arial" w:eastAsia="Times New Roman" w:hAnsi="Arial" w:cs="Arial"/>
-          <w:sz w:val="24"/>
-          <w:szCs w:val="24"/>
-          <w:lang w:eastAsia="en-GB"/>
-        </w:rPr>
-        <w:t xml:space="preserve"> PWM Cooling Fan Switch (blue cable)</w:t>
-      </w:r>
-    </w:p>
-    <w:p>
-      <w:pPr>
-        <w:tabs>
-          <w:tab w:val="left" w:pos="916"/>
-          <w:tab w:val="left" w:pos="1832"/>
-          <w:tab w:val="left" w:pos="2748"/>
-          <w:tab w:val="left" w:pos="3664"/>
-          <w:tab w:val="left" w:pos="4580"/>
-          <w:tab w:val="left" w:pos="5496"/>
-          <w:tab w:val="left" w:pos="6412"/>
-          <w:tab w:val="left" w:pos="7328"/>
-          <w:tab w:val="left" w:pos="8244"/>
-          <w:tab w:val="left" w:pos="9160"/>
-          <w:tab w:val="left" w:pos="10076"/>
-          <w:tab w:val="left" w:pos="10992"/>
-          <w:tab w:val="left" w:pos="11908"/>
-          <w:tab w:val="left" w:pos="12824"/>
-          <w:tab w:val="left" w:pos="13740"/>
-          <w:tab w:val="left" w:pos="14656"/>
-        </w:tabs>
-        <w:spacing w:after="0" w:line="240" w:lineRule="auto"/>
-        <w:rPr>
-          <w:rFonts w:ascii="Arial" w:eastAsia="Times New Roman" w:hAnsi="Arial" w:cs="Arial"/>
-          <w:sz w:val="24"/>
-          <w:szCs w:val="24"/>
-          <w:lang w:eastAsia="en-GB"/>
-        </w:rPr>
-      </w:pPr>
-      <w:r>
-        <w:rPr>
-          <w:rFonts w:ascii="Arial" w:eastAsia="Times New Roman" w:hAnsi="Arial" w:cs="Arial"/>
-          <w:sz w:val="24"/>
-          <w:szCs w:val="24"/>
-          <w:lang w:eastAsia="en-GB"/>
-        </w:rPr>
-        <w:t xml:space="preserve">    Pin </w:t>
-      </w:r>
-      <w:proofErr w:type="gramStart"/>
-      <w:r>
-        <w:rPr>
-          <w:rFonts w:ascii="Arial" w:eastAsia="Times New Roman" w:hAnsi="Arial" w:cs="Arial"/>
-          <w:sz w:val="24"/>
-          <w:szCs w:val="24"/>
-          <w:lang w:eastAsia="en-GB"/>
-        </w:rPr>
-        <w:t>12 .....</w:t>
-      </w:r>
-      <w:proofErr w:type="gramEnd"/>
-      <w:r>
-        <w:rPr>
-          <w:rFonts w:ascii="Arial" w:eastAsia="Times New Roman" w:hAnsi="Arial" w:cs="Arial"/>
-          <w:sz w:val="24"/>
-          <w:szCs w:val="24"/>
-          <w:lang w:eastAsia="en-GB"/>
-        </w:rPr>
-        <w:t xml:space="preserve"> LED + (red cable)</w:t>
-      </w:r>
-    </w:p>
-    <w:p>
-      <w:pPr>
-        <w:tabs>
-          <w:tab w:val="left" w:pos="916"/>
-          <w:tab w:val="left" w:pos="1832"/>
-          <w:tab w:val="left" w:pos="2748"/>
-          <w:tab w:val="left" w:pos="3664"/>
-          <w:tab w:val="left" w:pos="4580"/>
-          <w:tab w:val="left" w:pos="5496"/>
-          <w:tab w:val="left" w:pos="6412"/>
-          <w:tab w:val="left" w:pos="7328"/>
-          <w:tab w:val="left" w:pos="8244"/>
-          <w:tab w:val="left" w:pos="9160"/>
-          <w:tab w:val="left" w:pos="10076"/>
-          <w:tab w:val="left" w:pos="10992"/>
-          <w:tab w:val="left" w:pos="11908"/>
-          <w:tab w:val="left" w:pos="12824"/>
-          <w:tab w:val="left" w:pos="13740"/>
-          <w:tab w:val="left" w:pos="14656"/>
-        </w:tabs>
-        <w:spacing w:after="0" w:line="240" w:lineRule="auto"/>
-        <w:rPr>
-          <w:rFonts w:ascii="Arial" w:eastAsia="Times New Roman" w:hAnsi="Arial" w:cs="Arial"/>
-          <w:sz w:val="24"/>
-          <w:szCs w:val="24"/>
-          <w:lang w:eastAsia="en-GB"/>
-        </w:rPr>
-      </w:pPr>
-      <w:r>
-        <w:rPr>
-          <w:rFonts w:ascii="Arial" w:eastAsia="Times New Roman" w:hAnsi="Arial" w:cs="Arial"/>
-          <w:sz w:val="24"/>
-          <w:szCs w:val="24"/>
-          <w:lang w:eastAsia="en-GB"/>
-        </w:rPr>
-        <w:t xml:space="preserve">    Pin </w:t>
-      </w:r>
-      <w:proofErr w:type="gramStart"/>
-      <w:r>
-        <w:rPr>
-          <w:rFonts w:ascii="Arial" w:eastAsia="Times New Roman" w:hAnsi="Arial" w:cs="Arial"/>
-          <w:sz w:val="24"/>
-          <w:szCs w:val="24"/>
-          <w:lang w:eastAsia="en-GB"/>
-        </w:rPr>
-        <w:t>14 .....</w:t>
-      </w:r>
-      <w:proofErr w:type="gramEnd"/>
-      <w:r>
-        <w:rPr>
-          <w:rFonts w:ascii="Arial" w:eastAsia="Times New Roman" w:hAnsi="Arial" w:cs="Arial"/>
-          <w:sz w:val="24"/>
-          <w:szCs w:val="24"/>
-          <w:lang w:eastAsia="en-GB"/>
-        </w:rPr>
-        <w:t xml:space="preserve"> LED - (white cable)</w:t>
-      </w:r>
-    </w:p>
-    <w:p>
-      <w:pPr>
-        <w:tabs>
-          <w:tab w:val="left" w:pos="916"/>
-          <w:tab w:val="left" w:pos="1832"/>
-          <w:tab w:val="left" w:pos="2748"/>
-          <w:tab w:val="left" w:pos="3664"/>
-          <w:tab w:val="left" w:pos="4580"/>
-          <w:tab w:val="left" w:pos="5496"/>
-          <w:tab w:val="left" w:pos="6412"/>
-          <w:tab w:val="left" w:pos="7328"/>
-          <w:tab w:val="left" w:pos="8244"/>
-          <w:tab w:val="left" w:pos="9160"/>
-          <w:tab w:val="left" w:pos="10076"/>
-          <w:tab w:val="left" w:pos="10992"/>
-          <w:tab w:val="left" w:pos="11908"/>
-          <w:tab w:val="left" w:pos="12824"/>
-          <w:tab w:val="left" w:pos="13740"/>
-          <w:tab w:val="left" w:pos="14656"/>
-        </w:tabs>
-        <w:spacing w:after="0" w:line="240" w:lineRule="auto"/>
-        <w:rPr>
-          <w:rFonts w:ascii="Arial" w:eastAsia="Times New Roman" w:hAnsi="Arial" w:cs="Arial"/>
-          <w:sz w:val="24"/>
-          <w:szCs w:val="24"/>
-          <w:lang w:eastAsia="en-GB"/>
-        </w:rPr>
-      </w:pPr>
-      <w:r>
-        <w:rPr>
-          <w:rFonts w:ascii="Arial" w:eastAsia="Times New Roman" w:hAnsi="Arial" w:cs="Arial"/>
-          <w:sz w:val="24"/>
-          <w:szCs w:val="24"/>
-          <w:lang w:eastAsia="en-GB"/>
-        </w:rPr>
-        <w:t xml:space="preserve">    Pin </w:t>
-      </w:r>
-      <w:proofErr w:type="gramStart"/>
-      <w:r>
-        <w:rPr>
-          <w:rFonts w:ascii="Arial" w:eastAsia="Times New Roman" w:hAnsi="Arial" w:cs="Arial"/>
-          <w:sz w:val="24"/>
-          <w:szCs w:val="24"/>
-          <w:lang w:eastAsia="en-GB"/>
-        </w:rPr>
-        <w:t>17 .....</w:t>
-      </w:r>
-      <w:proofErr w:type="gramEnd"/>
-      <w:r>
-        <w:rPr>
-          <w:rFonts w:ascii="Arial" w:eastAsia="Times New Roman" w:hAnsi="Arial" w:cs="Arial"/>
-          <w:sz w:val="24"/>
-          <w:szCs w:val="24"/>
-          <w:lang w:eastAsia="en-GB"/>
-        </w:rPr>
-        <w:t xml:space="preserve"> Switch + (red cable) 3v</w:t>
-      </w:r>
-    </w:p>
-    <w:p>
-      <w:pPr>
-        <w:tabs>
-          <w:tab w:val="left" w:pos="916"/>
-          <w:tab w:val="left" w:pos="1832"/>
-          <w:tab w:val="left" w:pos="2748"/>
-          <w:tab w:val="left" w:pos="3664"/>
-          <w:tab w:val="left" w:pos="4580"/>
-          <w:tab w:val="left" w:pos="5496"/>
-          <w:tab w:val="left" w:pos="6412"/>
-          <w:tab w:val="left" w:pos="7328"/>
-          <w:tab w:val="left" w:pos="8244"/>
-          <w:tab w:val="left" w:pos="9160"/>
-          <w:tab w:val="left" w:pos="10076"/>
-          <w:tab w:val="left" w:pos="10992"/>
-          <w:tab w:val="left" w:pos="11908"/>
-          <w:tab w:val="left" w:pos="12824"/>
-          <w:tab w:val="left" w:pos="13740"/>
-          <w:tab w:val="left" w:pos="14656"/>
-        </w:tabs>
-        <w:spacing w:after="0" w:line="240" w:lineRule="auto"/>
-        <w:rPr>
-          <w:rFonts w:ascii="Arial" w:eastAsia="Times New Roman" w:hAnsi="Arial" w:cs="Arial"/>
-          <w:sz w:val="24"/>
-          <w:szCs w:val="24"/>
-          <w:lang w:eastAsia="en-GB"/>
-        </w:rPr>
-      </w:pPr>
-      <w:r>
-        <w:rPr>
-          <w:rFonts w:ascii="Arial" w:eastAsia="Times New Roman" w:hAnsi="Arial" w:cs="Arial"/>
-          <w:sz w:val="24"/>
-          <w:szCs w:val="24"/>
-          <w:lang w:eastAsia="en-GB"/>
-        </w:rPr>
-        <w:t xml:space="preserve">    Pin </w:t>
-      </w:r>
-      <w:proofErr w:type="gramStart"/>
-      <w:r>
-        <w:rPr>
-          <w:rFonts w:ascii="Arial" w:eastAsia="Times New Roman" w:hAnsi="Arial" w:cs="Arial"/>
-          <w:sz w:val="24"/>
-          <w:szCs w:val="24"/>
-          <w:lang w:eastAsia="en-GB"/>
-        </w:rPr>
-        <w:t>18 .....</w:t>
-      </w:r>
-      <w:proofErr w:type="gramEnd"/>
-      <w:r>
-        <w:rPr>
-          <w:rFonts w:ascii="Arial" w:eastAsia="Times New Roman" w:hAnsi="Arial" w:cs="Arial"/>
-          <w:sz w:val="24"/>
-          <w:szCs w:val="24"/>
-          <w:lang w:eastAsia="en-GB"/>
-        </w:rPr>
-        <w:t xml:space="preserve"> Switch - (black cable)</w:t>
-      </w:r>
-    </w:p>
-    <w:p>
-      <w:pPr>
-        <w:tabs>
-          <w:tab w:val="left" w:pos="916"/>
-          <w:tab w:val="left" w:pos="1832"/>
-          <w:tab w:val="left" w:pos="2748"/>
-          <w:tab w:val="left" w:pos="3664"/>
-          <w:tab w:val="left" w:pos="4580"/>
-          <w:tab w:val="left" w:pos="5496"/>
-          <w:tab w:val="left" w:pos="6412"/>
-          <w:tab w:val="left" w:pos="7328"/>
-          <w:tab w:val="left" w:pos="8244"/>
-          <w:tab w:val="left" w:pos="9160"/>
-          <w:tab w:val="left" w:pos="10076"/>
-          <w:tab w:val="left" w:pos="10992"/>
-          <w:tab w:val="left" w:pos="11908"/>
-          <w:tab w:val="left" w:pos="12824"/>
-          <w:tab w:val="left" w:pos="13740"/>
-          <w:tab w:val="left" w:pos="14656"/>
-        </w:tabs>
-        <w:spacing w:after="0" w:line="240" w:lineRule="auto"/>
-        <w:rPr>
-          <w:rFonts w:ascii="Arial" w:eastAsia="Times New Roman" w:hAnsi="Arial" w:cs="Arial"/>
-          <w:sz w:val="24"/>
-          <w:szCs w:val="24"/>
-          <w:lang w:eastAsia="en-GB"/>
-        </w:rPr>
-      </w:pPr>
-      <w:r>
-        <w:rPr>
-          <w:rFonts w:ascii="Arial" w:eastAsia="Times New Roman" w:hAnsi="Arial" w:cs="Arial"/>
-          <w:sz w:val="24"/>
-          <w:szCs w:val="24"/>
-          <w:lang w:eastAsia="en-GB"/>
-        </w:rPr>
-        <w:t xml:space="preserve">    Pin </w:t>
-      </w:r>
-      <w:proofErr w:type="gramStart"/>
-      <w:r>
-        <w:rPr>
-          <w:rFonts w:ascii="Arial" w:eastAsia="Times New Roman" w:hAnsi="Arial" w:cs="Arial"/>
-          <w:sz w:val="24"/>
-          <w:szCs w:val="24"/>
-          <w:lang w:eastAsia="en-GB"/>
-        </w:rPr>
-        <w:t>30 .....</w:t>
-      </w:r>
-      <w:proofErr w:type="gramEnd"/>
-      <w:r>
-        <w:rPr>
-          <w:rFonts w:ascii="Arial" w:eastAsia="Times New Roman" w:hAnsi="Arial" w:cs="Arial"/>
-          <w:sz w:val="24"/>
-          <w:szCs w:val="24"/>
-          <w:lang w:eastAsia="en-GB"/>
-        </w:rPr>
-        <w:t xml:space="preserve"> Piezo Speaker - (black cable)</w:t>
-      </w:r>
-    </w:p>
-    <w:p>
-      <w:pPr>
-        <w:rPr>
-          <w:rFonts w:ascii="Arial" w:hAnsi="Arial" w:cs="Arial"/>
-          <w:sz w:val="24"/>
-          <w:szCs w:val="24"/>
-        </w:rPr>
-      </w:pPr>
-      <w:r>
-        <w:rPr>
-          <w:rFonts w:ascii="Arial" w:eastAsia="Times New Roman" w:hAnsi="Arial" w:cs="Arial"/>
-          <w:sz w:val="24"/>
-          <w:szCs w:val="24"/>
-          <w:lang w:eastAsia="en-GB"/>
-        </w:rPr>
-        <w:t xml:space="preserve">    Pin </w:t>
-      </w:r>
-      <w:proofErr w:type="gramStart"/>
-      <w:r>
-        <w:rPr>
-          <w:rFonts w:ascii="Arial" w:eastAsia="Times New Roman" w:hAnsi="Arial" w:cs="Arial"/>
-          <w:sz w:val="24"/>
-          <w:szCs w:val="24"/>
-          <w:lang w:eastAsia="en-GB"/>
-        </w:rPr>
-        <w:t>36 .....</w:t>
-      </w:r>
-      <w:proofErr w:type="gramEnd"/>
-      <w:r>
-        <w:rPr>
-          <w:rFonts w:ascii="Arial" w:eastAsia="Times New Roman" w:hAnsi="Arial" w:cs="Arial"/>
-          <w:sz w:val="24"/>
-          <w:szCs w:val="24"/>
-          <w:lang w:eastAsia="en-GB"/>
-        </w:rPr>
-        <w:t xml:space="preserve"> Piezo Speaker + (red cable)</w:t>
-      </w:r>
-      <w:r>
-        <w:rPr>
-          <w:rFonts w:ascii="Arial" w:hAnsi="Arial" w:cs="Arial"/>
-          <w:sz w:val="24"/>
-          <w:szCs w:val="24"/>
-        </w:rPr>
-        <w:t xml:space="preserve"> </w:t>
-      </w:r>
-      <w:r>
-        <w:rPr>
-          <w:rFonts w:ascii="Arial" w:hAnsi="Arial" w:cs="Arial"/>
-          <w:sz w:val="24"/>
-          <w:szCs w:val="24"/>
-        </w:rPr>
-        <w:t>3v</w:t>
-      </w:r>
-    </w:p>
-    <w:p>
-      <w:pPr>
         <w:rPr>
           <w:rFonts w:ascii="Arial" w:hAnsi="Arial" w:cs="Arial"/>
           <w:b/>
@@ -2052,7 +1343,9 @@
           <w:sz w:val="24"/>
           <w:szCs w:val="24"/>
         </w:rPr>
-      </w:pPr>
+        <w:t>:</w:t>
+      </w:r>
+      <w:proofErr w:type="gramEnd"/>
       <w:r>
         <w:rPr>
           <w:rFonts w:ascii="Arial" w:hAnsi="Arial" w:cs="Arial"/>
@@ -2061,10 +1354,747 @@
           <w:sz w:val="24"/>
           <w:szCs w:val="24"/>
         </w:rPr>
-        <w:t xml:space="preserve">Install </w:t>
-      </w:r>
-      <w:proofErr w:type="spellStart"/>
-      <w:r>
+        <w:br/>
+      </w:r>
+      <w:r>
+        <w:rPr>
+          <w:rFonts w:ascii="Arial" w:hAnsi="Arial" w:cs="Arial"/>
+          <w:sz w:val="24"/>
+          <w:szCs w:val="24"/>
+        </w:rPr>
+        <w:t>Because w</w:t>
+      </w:r>
+      <w:r>
+        <w:rPr>
+          <w:rFonts w:ascii="Arial" w:hAnsi="Arial" w:cs="Arial"/>
+          <w:sz w:val="24"/>
+          <w:szCs w:val="24"/>
+        </w:rPr>
+        <w:t xml:space="preserve">e want to install this headless, </w:t>
+      </w:r>
+      <w:r>
+        <w:rPr>
+          <w:rFonts w:ascii="Arial" w:hAnsi="Arial" w:cs="Arial"/>
+          <w:sz w:val="24"/>
+          <w:szCs w:val="24"/>
+        </w:rPr>
+        <w:t>we need to find</w:t>
+      </w:r>
+      <w:r>
+        <w:rPr>
+          <w:rFonts w:ascii="Arial" w:hAnsi="Arial" w:cs="Arial"/>
+          <w:sz w:val="24"/>
+          <w:szCs w:val="24"/>
+        </w:rPr>
+        <w:t xml:space="preserve"> alternative</w:t>
+      </w:r>
+      <w:r>
+        <w:rPr>
+          <w:rFonts w:ascii="Arial" w:hAnsi="Arial" w:cs="Arial"/>
+          <w:sz w:val="24"/>
+          <w:szCs w:val="24"/>
+        </w:rPr>
+        <w:t xml:space="preserve"> ways </w:t>
+      </w:r>
+      <w:r>
+        <w:rPr>
+          <w:rFonts w:ascii="Arial" w:hAnsi="Arial" w:cs="Arial"/>
+          <w:sz w:val="24"/>
+          <w:szCs w:val="24"/>
+        </w:rPr>
+        <w:t>of communicating</w:t>
+      </w:r>
+      <w:r>
+        <w:rPr>
+          <w:rFonts w:ascii="Arial" w:hAnsi="Arial" w:cs="Arial"/>
+          <w:sz w:val="24"/>
+          <w:szCs w:val="24"/>
+        </w:rPr>
+        <w:t xml:space="preserve"> with the user. For this we are going to fit an LED, a switch</w:t>
+      </w:r>
+      <w:r>
+        <w:rPr>
+          <w:rFonts w:ascii="Arial" w:hAnsi="Arial" w:cs="Arial"/>
+          <w:sz w:val="24"/>
+          <w:szCs w:val="24"/>
+        </w:rPr>
+        <w:t xml:space="preserve">, </w:t>
+      </w:r>
+      <w:r>
+        <w:rPr>
+          <w:rFonts w:ascii="Arial" w:hAnsi="Arial" w:cs="Arial"/>
+          <w:sz w:val="24"/>
+          <w:szCs w:val="24"/>
+        </w:rPr>
+        <w:t xml:space="preserve">a </w:t>
+      </w:r>
+      <w:r>
+        <w:rPr>
+          <w:rFonts w:ascii="Arial" w:hAnsi="Arial" w:cs="Arial"/>
+          <w:sz w:val="24"/>
+          <w:szCs w:val="24"/>
+        </w:rPr>
+        <w:t xml:space="preserve">piezo speaker </w:t>
+      </w:r>
+      <w:r>
+        <w:rPr>
+          <w:rFonts w:ascii="Arial" w:hAnsi="Arial" w:cs="Arial"/>
+          <w:sz w:val="24"/>
+          <w:szCs w:val="24"/>
+        </w:rPr>
+        <w:t>along with</w:t>
+      </w:r>
+      <w:r>
+        <w:rPr>
+          <w:rFonts w:ascii="Arial" w:hAnsi="Arial" w:cs="Arial"/>
+          <w:sz w:val="24"/>
+          <w:szCs w:val="24"/>
+        </w:rPr>
+        <w:t xml:space="preserve"> a fan to keep everything nice and cool. We will</w:t>
+      </w:r>
+      <w:r>
+        <w:rPr>
+          <w:rFonts w:ascii="Arial" w:hAnsi="Arial" w:cs="Arial"/>
+          <w:sz w:val="24"/>
+          <w:szCs w:val="24"/>
+        </w:rPr>
+        <w:t xml:space="preserve"> wire these devices to the GPIO </w:t>
+      </w:r>
+      <w:r>
+        <w:rPr>
+          <w:rFonts w:ascii="Arial" w:hAnsi="Arial" w:cs="Arial"/>
+          <w:sz w:val="24"/>
+          <w:szCs w:val="24"/>
+        </w:rPr>
+        <w:t>pins.</w:t>
+      </w:r>
+    </w:p>
+    <w:p>
+      <w:pPr>
+        <w:rPr>
+          <w:rFonts w:ascii="Arial" w:hAnsi="Arial" w:cs="Arial"/>
+          <w:sz w:val="24"/>
+          <w:szCs w:val="24"/>
+        </w:rPr>
+      </w:pPr>
+      <w:r>
+        <w:rPr>
+          <w:rFonts w:ascii="Arial" w:eastAsia="Times New Roman" w:hAnsi="Arial" w:cs="Arial"/>
+          <w:sz w:val="24"/>
+          <w:szCs w:val="24"/>
+          <w:lang w:eastAsia="en-GB"/>
+        </w:rPr>
+        <w:t>The Raspberry Pi has a 40 pin connector some of which can be used as inputs or outputs. These connectors</w:t>
+      </w:r>
+      <w:r>
+        <w:rPr>
+          <w:rFonts w:ascii="Arial" w:eastAsia="Times New Roman" w:hAnsi="Arial" w:cs="Arial"/>
+          <w:sz w:val="24"/>
+          <w:szCs w:val="24"/>
+          <w:lang w:eastAsia="en-GB"/>
+        </w:rPr>
+        <w:t xml:space="preserve"> </w:t>
+      </w:r>
+      <w:r>
+        <w:rPr>
+          <w:rFonts w:ascii="Arial" w:eastAsia="Times New Roman" w:hAnsi="Arial" w:cs="Arial"/>
+          <w:sz w:val="24"/>
+          <w:szCs w:val="24"/>
+          <w:lang w:eastAsia="en-GB"/>
+        </w:rPr>
+        <w:t>are called General Purpose Input Output pins.</w:t>
+      </w:r>
+      <w:r>
+        <w:rPr>
+          <w:rFonts w:ascii="Arial" w:hAnsi="Arial" w:cs="Arial"/>
+          <w:sz w:val="24"/>
+          <w:szCs w:val="24"/>
+        </w:rPr>
+        <w:t xml:space="preserve"> </w:t>
+      </w:r>
+      <w:r>
+        <w:rPr>
+          <w:rFonts w:ascii="Arial" w:hAnsi="Arial" w:cs="Arial"/>
+          <w:sz w:val="24"/>
+          <w:szCs w:val="24"/>
+        </w:rPr>
+        <w:t>I drilled two holes into the lid of the case to mount both the LED and the switch then fitted the fan and speaker before wiring it up using the following pins:</w:t>
+      </w:r>
+    </w:p>
+    <w:p>
+      <w:pPr>
+        <w:tabs>
+          <w:tab w:val="left" w:pos="916"/>
+          <w:tab w:val="left" w:pos="1832"/>
+          <w:tab w:val="left" w:pos="2748"/>
+          <w:tab w:val="left" w:pos="3664"/>
+          <w:tab w:val="left" w:pos="4580"/>
+          <w:tab w:val="left" w:pos="5496"/>
+          <w:tab w:val="left" w:pos="6412"/>
+          <w:tab w:val="left" w:pos="7328"/>
+          <w:tab w:val="left" w:pos="8244"/>
+          <w:tab w:val="left" w:pos="9160"/>
+          <w:tab w:val="left" w:pos="10076"/>
+          <w:tab w:val="left" w:pos="10992"/>
+          <w:tab w:val="left" w:pos="11908"/>
+          <w:tab w:val="left" w:pos="12824"/>
+          <w:tab w:val="left" w:pos="13740"/>
+          <w:tab w:val="left" w:pos="14656"/>
+        </w:tabs>
+        <w:spacing w:after="0" w:line="240" w:lineRule="auto"/>
+        <w:rPr>
+          <w:rFonts w:ascii="Arial" w:eastAsia="Times New Roman" w:hAnsi="Arial" w:cs="Arial"/>
+          <w:sz w:val="24"/>
+          <w:szCs w:val="24"/>
+          <w:lang w:eastAsia="en-GB"/>
+        </w:rPr>
+      </w:pPr>
+      <w:r>
+        <w:rPr>
+          <w:rFonts w:ascii="Arial" w:eastAsia="Times New Roman" w:hAnsi="Arial" w:cs="Arial"/>
+          <w:sz w:val="24"/>
+          <w:szCs w:val="24"/>
+          <w:lang w:eastAsia="en-GB"/>
+        </w:rPr>
+        <w:t xml:space="preserve">    Pin </w:t>
+      </w:r>
+      <w:proofErr w:type="gramStart"/>
+      <w:r>
+        <w:rPr>
+          <w:rFonts w:ascii="Arial" w:eastAsia="Times New Roman" w:hAnsi="Arial" w:cs="Arial"/>
+          <w:sz w:val="24"/>
+          <w:szCs w:val="24"/>
+          <w:lang w:eastAsia="en-GB"/>
+        </w:rPr>
+        <w:t>4 ..</w:t>
+      </w:r>
+      <w:r>
+        <w:rPr>
+          <w:rFonts w:ascii="Arial" w:eastAsia="Times New Roman" w:hAnsi="Arial" w:cs="Arial"/>
+          <w:sz w:val="24"/>
+          <w:szCs w:val="24"/>
+          <w:lang w:eastAsia="en-GB"/>
+        </w:rPr>
+        <w:t>...</w:t>
+      </w:r>
+      <w:r>
+        <w:rPr>
+          <w:rFonts w:ascii="Arial" w:eastAsia="Times New Roman" w:hAnsi="Arial" w:cs="Arial"/>
+          <w:sz w:val="24"/>
+          <w:szCs w:val="24"/>
+          <w:lang w:eastAsia="en-GB"/>
+        </w:rPr>
+        <w:t>..</w:t>
+      </w:r>
+      <w:proofErr w:type="gramEnd"/>
+      <w:r>
+        <w:rPr>
+          <w:rFonts w:ascii="Arial" w:eastAsia="Times New Roman" w:hAnsi="Arial" w:cs="Arial"/>
+          <w:sz w:val="24"/>
+          <w:szCs w:val="24"/>
+          <w:lang w:eastAsia="en-GB"/>
+        </w:rPr>
+        <w:t xml:space="preserve"> Positive Cooling Fan + (red cable) 5v</w:t>
+      </w:r>
+    </w:p>
+    <w:p>
+      <w:pPr>
+        <w:tabs>
+          <w:tab w:val="left" w:pos="916"/>
+          <w:tab w:val="left" w:pos="1832"/>
+          <w:tab w:val="left" w:pos="2748"/>
+          <w:tab w:val="left" w:pos="3664"/>
+          <w:tab w:val="left" w:pos="4580"/>
+          <w:tab w:val="left" w:pos="5496"/>
+          <w:tab w:val="left" w:pos="6412"/>
+          <w:tab w:val="left" w:pos="7328"/>
+          <w:tab w:val="left" w:pos="8244"/>
+          <w:tab w:val="left" w:pos="9160"/>
+          <w:tab w:val="left" w:pos="10076"/>
+          <w:tab w:val="left" w:pos="10992"/>
+          <w:tab w:val="left" w:pos="11908"/>
+          <w:tab w:val="left" w:pos="12824"/>
+          <w:tab w:val="left" w:pos="13740"/>
+          <w:tab w:val="left" w:pos="14656"/>
+        </w:tabs>
+        <w:spacing w:after="0" w:line="240" w:lineRule="auto"/>
+        <w:rPr>
+          <w:rFonts w:ascii="Arial" w:eastAsia="Times New Roman" w:hAnsi="Arial" w:cs="Arial"/>
+          <w:sz w:val="24"/>
+          <w:szCs w:val="24"/>
+          <w:lang w:eastAsia="en-GB"/>
+        </w:rPr>
+      </w:pPr>
+      <w:r>
+        <w:rPr>
+          <w:rFonts w:ascii="Arial" w:eastAsia="Times New Roman" w:hAnsi="Arial" w:cs="Arial"/>
+          <w:sz w:val="24"/>
+          <w:szCs w:val="24"/>
+          <w:lang w:eastAsia="en-GB"/>
+        </w:rPr>
+        <w:t xml:space="preserve">    Pin </w:t>
+      </w:r>
+      <w:proofErr w:type="gramStart"/>
+      <w:r>
+        <w:rPr>
+          <w:rFonts w:ascii="Arial" w:eastAsia="Times New Roman" w:hAnsi="Arial" w:cs="Arial"/>
+          <w:sz w:val="24"/>
+          <w:szCs w:val="24"/>
+          <w:lang w:eastAsia="en-GB"/>
+        </w:rPr>
+        <w:t>6 ....</w:t>
+      </w:r>
+      <w:r>
+        <w:rPr>
+          <w:rFonts w:ascii="Arial" w:eastAsia="Times New Roman" w:hAnsi="Arial" w:cs="Arial"/>
+          <w:sz w:val="24"/>
+          <w:szCs w:val="24"/>
+          <w:lang w:eastAsia="en-GB"/>
+        </w:rPr>
+        <w:t>.</w:t>
+      </w:r>
+      <w:r>
+        <w:rPr>
+          <w:rFonts w:ascii="Arial" w:eastAsia="Times New Roman" w:hAnsi="Arial" w:cs="Arial"/>
+          <w:sz w:val="24"/>
+          <w:szCs w:val="24"/>
+          <w:lang w:eastAsia="en-GB"/>
+        </w:rPr>
+        <w:t>..</w:t>
+      </w:r>
+      <w:proofErr w:type="gramEnd"/>
+      <w:r>
+        <w:rPr>
+          <w:rFonts w:ascii="Arial" w:eastAsia="Times New Roman" w:hAnsi="Arial" w:cs="Arial"/>
+          <w:sz w:val="24"/>
+          <w:szCs w:val="24"/>
+          <w:lang w:eastAsia="en-GB"/>
+        </w:rPr>
+        <w:t xml:space="preserve"> Negative Cooling Fan - (black cable)</w:t>
+      </w:r>
+    </w:p>
+    <w:p>
+      <w:pPr>
+        <w:tabs>
+          <w:tab w:val="left" w:pos="916"/>
+          <w:tab w:val="left" w:pos="1832"/>
+          <w:tab w:val="left" w:pos="2748"/>
+          <w:tab w:val="left" w:pos="3664"/>
+          <w:tab w:val="left" w:pos="4580"/>
+          <w:tab w:val="left" w:pos="5496"/>
+          <w:tab w:val="left" w:pos="6412"/>
+          <w:tab w:val="left" w:pos="7328"/>
+          <w:tab w:val="left" w:pos="8244"/>
+          <w:tab w:val="left" w:pos="9160"/>
+          <w:tab w:val="left" w:pos="10076"/>
+          <w:tab w:val="left" w:pos="10992"/>
+          <w:tab w:val="left" w:pos="11908"/>
+          <w:tab w:val="left" w:pos="12824"/>
+          <w:tab w:val="left" w:pos="13740"/>
+          <w:tab w:val="left" w:pos="14656"/>
+        </w:tabs>
+        <w:spacing w:after="0" w:line="240" w:lineRule="auto"/>
+        <w:rPr>
+          <w:rFonts w:ascii="Arial" w:eastAsia="Times New Roman" w:hAnsi="Arial" w:cs="Arial"/>
+          <w:sz w:val="24"/>
+          <w:szCs w:val="24"/>
+          <w:lang w:eastAsia="en-GB"/>
+        </w:rPr>
+      </w:pPr>
+      <w:r>
+        <w:rPr>
+          <w:rFonts w:ascii="Arial" w:eastAsia="Times New Roman" w:hAnsi="Arial" w:cs="Arial"/>
+          <w:sz w:val="24"/>
+          <w:szCs w:val="24"/>
+          <w:lang w:eastAsia="en-GB"/>
+        </w:rPr>
+        <w:t xml:space="preserve">    Pin </w:t>
+      </w:r>
+      <w:proofErr w:type="gramStart"/>
+      <w:r>
+        <w:rPr>
+          <w:rFonts w:ascii="Arial" w:eastAsia="Times New Roman" w:hAnsi="Arial" w:cs="Arial"/>
+          <w:sz w:val="24"/>
+          <w:szCs w:val="24"/>
+          <w:lang w:eastAsia="en-GB"/>
+        </w:rPr>
+        <w:t>8 .....</w:t>
+      </w:r>
+      <w:r>
+        <w:rPr>
+          <w:rFonts w:ascii="Arial" w:eastAsia="Times New Roman" w:hAnsi="Arial" w:cs="Arial"/>
+          <w:sz w:val="24"/>
+          <w:szCs w:val="24"/>
+          <w:lang w:eastAsia="en-GB"/>
+        </w:rPr>
+        <w:t>.</w:t>
+      </w:r>
+      <w:r>
+        <w:rPr>
+          <w:rFonts w:ascii="Arial" w:eastAsia="Times New Roman" w:hAnsi="Arial" w:cs="Arial"/>
+          <w:sz w:val="24"/>
+          <w:szCs w:val="24"/>
+          <w:lang w:eastAsia="en-GB"/>
+        </w:rPr>
+        <w:t>.</w:t>
+      </w:r>
+      <w:proofErr w:type="gramEnd"/>
+      <w:r>
+        <w:rPr>
+          <w:rFonts w:ascii="Arial" w:eastAsia="Times New Roman" w:hAnsi="Arial" w:cs="Arial"/>
+          <w:sz w:val="24"/>
+          <w:szCs w:val="24"/>
+          <w:lang w:eastAsia="en-GB"/>
+        </w:rPr>
+        <w:t xml:space="preserve"> PWM Cooling Fan Switch (blue cable)</w:t>
+      </w:r>
+    </w:p>
+    <w:p>
+      <w:pPr>
+        <w:tabs>
+          <w:tab w:val="left" w:pos="916"/>
+          <w:tab w:val="left" w:pos="1832"/>
+          <w:tab w:val="left" w:pos="2748"/>
+          <w:tab w:val="left" w:pos="3664"/>
+          <w:tab w:val="left" w:pos="4580"/>
+          <w:tab w:val="left" w:pos="5496"/>
+          <w:tab w:val="left" w:pos="6412"/>
+          <w:tab w:val="left" w:pos="7328"/>
+          <w:tab w:val="left" w:pos="8244"/>
+          <w:tab w:val="left" w:pos="9160"/>
+          <w:tab w:val="left" w:pos="10076"/>
+          <w:tab w:val="left" w:pos="10992"/>
+          <w:tab w:val="left" w:pos="11908"/>
+          <w:tab w:val="left" w:pos="12824"/>
+          <w:tab w:val="left" w:pos="13740"/>
+          <w:tab w:val="left" w:pos="14656"/>
+        </w:tabs>
+        <w:spacing w:after="0" w:line="240" w:lineRule="auto"/>
+        <w:rPr>
+          <w:rFonts w:ascii="Arial" w:eastAsia="Times New Roman" w:hAnsi="Arial" w:cs="Arial"/>
+          <w:sz w:val="24"/>
+          <w:szCs w:val="24"/>
+          <w:lang w:eastAsia="en-GB"/>
+        </w:rPr>
+      </w:pPr>
+      <w:r>
+        <w:rPr>
+          <w:rFonts w:ascii="Arial" w:eastAsia="Times New Roman" w:hAnsi="Arial" w:cs="Arial"/>
+          <w:sz w:val="24"/>
+          <w:szCs w:val="24"/>
+          <w:lang w:eastAsia="en-GB"/>
+        </w:rPr>
+        <w:t xml:space="preserve">    Pin </w:t>
+      </w:r>
+      <w:proofErr w:type="gramStart"/>
+      <w:r>
+        <w:rPr>
+          <w:rFonts w:ascii="Arial" w:eastAsia="Times New Roman" w:hAnsi="Arial" w:cs="Arial"/>
+          <w:sz w:val="24"/>
+          <w:szCs w:val="24"/>
+          <w:lang w:eastAsia="en-GB"/>
+        </w:rPr>
+        <w:t>12 .....</w:t>
+      </w:r>
+      <w:proofErr w:type="gramEnd"/>
+      <w:r>
+        <w:rPr>
+          <w:rFonts w:ascii="Arial" w:eastAsia="Times New Roman" w:hAnsi="Arial" w:cs="Arial"/>
+          <w:sz w:val="24"/>
+          <w:szCs w:val="24"/>
+          <w:lang w:eastAsia="en-GB"/>
+        </w:rPr>
+        <w:t xml:space="preserve"> LED + (red cable)</w:t>
+      </w:r>
+    </w:p>
+    <w:p>
+      <w:pPr>
+        <w:tabs>
+          <w:tab w:val="left" w:pos="916"/>
+          <w:tab w:val="left" w:pos="1832"/>
+          <w:tab w:val="left" w:pos="2748"/>
+          <w:tab w:val="left" w:pos="3664"/>
+          <w:tab w:val="left" w:pos="4580"/>
+          <w:tab w:val="left" w:pos="5496"/>
+          <w:tab w:val="left" w:pos="6412"/>
+          <w:tab w:val="left" w:pos="7328"/>
+          <w:tab w:val="left" w:pos="8244"/>
+          <w:tab w:val="left" w:pos="9160"/>
+          <w:tab w:val="left" w:pos="10076"/>
+          <w:tab w:val="left" w:pos="10992"/>
+          <w:tab w:val="left" w:pos="11908"/>
+          <w:tab w:val="left" w:pos="12824"/>
+          <w:tab w:val="left" w:pos="13740"/>
+          <w:tab w:val="left" w:pos="14656"/>
+        </w:tabs>
+        <w:spacing w:after="0" w:line="240" w:lineRule="auto"/>
+        <w:rPr>
+          <w:rFonts w:ascii="Arial" w:eastAsia="Times New Roman" w:hAnsi="Arial" w:cs="Arial"/>
+          <w:sz w:val="24"/>
+          <w:szCs w:val="24"/>
+          <w:lang w:eastAsia="en-GB"/>
+        </w:rPr>
+      </w:pPr>
+      <w:r>
+        <w:rPr>
+          <w:rFonts w:ascii="Arial" w:eastAsia="Times New Roman" w:hAnsi="Arial" w:cs="Arial"/>
+          <w:sz w:val="24"/>
+          <w:szCs w:val="24"/>
+          <w:lang w:eastAsia="en-GB"/>
+        </w:rPr>
+        <w:t xml:space="preserve">    Pin </w:t>
+      </w:r>
+      <w:proofErr w:type="gramStart"/>
+      <w:r>
+        <w:rPr>
+          <w:rFonts w:ascii="Arial" w:eastAsia="Times New Roman" w:hAnsi="Arial" w:cs="Arial"/>
+          <w:sz w:val="24"/>
+          <w:szCs w:val="24"/>
+          <w:lang w:eastAsia="en-GB"/>
+        </w:rPr>
+        <w:t>14 .....</w:t>
+      </w:r>
+      <w:proofErr w:type="gramEnd"/>
+      <w:r>
+        <w:rPr>
+          <w:rFonts w:ascii="Arial" w:eastAsia="Times New Roman" w:hAnsi="Arial" w:cs="Arial"/>
+          <w:sz w:val="24"/>
+          <w:szCs w:val="24"/>
+          <w:lang w:eastAsia="en-GB"/>
+        </w:rPr>
+        <w:t xml:space="preserve"> LED - (white cable)</w:t>
+      </w:r>
+    </w:p>
+    <w:p>
+      <w:pPr>
+        <w:tabs>
+          <w:tab w:val="left" w:pos="916"/>
+          <w:tab w:val="left" w:pos="1832"/>
+          <w:tab w:val="left" w:pos="2748"/>
+          <w:tab w:val="left" w:pos="3664"/>
+          <w:tab w:val="left" w:pos="4580"/>
+          <w:tab w:val="left" w:pos="5496"/>
+          <w:tab w:val="left" w:pos="6412"/>
+          <w:tab w:val="left" w:pos="7328"/>
+          <w:tab w:val="left" w:pos="8244"/>
+          <w:tab w:val="left" w:pos="9160"/>
+          <w:tab w:val="left" w:pos="10076"/>
+          <w:tab w:val="left" w:pos="10992"/>
+          <w:tab w:val="left" w:pos="11908"/>
+          <w:tab w:val="left" w:pos="12824"/>
+          <w:tab w:val="left" w:pos="13740"/>
+          <w:tab w:val="left" w:pos="14656"/>
+        </w:tabs>
+        <w:spacing w:after="0" w:line="240" w:lineRule="auto"/>
+        <w:rPr>
+          <w:rFonts w:ascii="Arial" w:eastAsia="Times New Roman" w:hAnsi="Arial" w:cs="Arial"/>
+          <w:sz w:val="24"/>
+          <w:szCs w:val="24"/>
+          <w:lang w:eastAsia="en-GB"/>
+        </w:rPr>
+      </w:pPr>
+      <w:r>
+        <w:rPr>
+          <w:rFonts w:ascii="Arial" w:eastAsia="Times New Roman" w:hAnsi="Arial" w:cs="Arial"/>
+          <w:sz w:val="24"/>
+          <w:szCs w:val="24"/>
+          <w:lang w:eastAsia="en-GB"/>
+        </w:rPr>
+        <w:t xml:space="preserve">    Pin </w:t>
+      </w:r>
+      <w:proofErr w:type="gramStart"/>
+      <w:r>
+        <w:rPr>
+          <w:rFonts w:ascii="Arial" w:eastAsia="Times New Roman" w:hAnsi="Arial" w:cs="Arial"/>
+          <w:sz w:val="24"/>
+          <w:szCs w:val="24"/>
+          <w:lang w:eastAsia="en-GB"/>
+        </w:rPr>
+        <w:t>17 .....</w:t>
+      </w:r>
+      <w:proofErr w:type="gramEnd"/>
+      <w:r>
+        <w:rPr>
+          <w:rFonts w:ascii="Arial" w:eastAsia="Times New Roman" w:hAnsi="Arial" w:cs="Arial"/>
+          <w:sz w:val="24"/>
+          <w:szCs w:val="24"/>
+          <w:lang w:eastAsia="en-GB"/>
+        </w:rPr>
+        <w:t xml:space="preserve"> Switch + (red cable) 3v</w:t>
+      </w:r>
+    </w:p>
+    <w:p>
+      <w:pPr>
+        <w:tabs>
+          <w:tab w:val="left" w:pos="916"/>
+          <w:tab w:val="left" w:pos="1832"/>
+          <w:tab w:val="left" w:pos="2748"/>
+          <w:tab w:val="left" w:pos="3664"/>
+          <w:tab w:val="left" w:pos="4580"/>
+          <w:tab w:val="left" w:pos="5496"/>
+          <w:tab w:val="left" w:pos="6412"/>
+          <w:tab w:val="left" w:pos="7328"/>
+          <w:tab w:val="left" w:pos="8244"/>
+          <w:tab w:val="left" w:pos="9160"/>
+          <w:tab w:val="left" w:pos="10076"/>
+          <w:tab w:val="left" w:pos="10992"/>
+          <w:tab w:val="left" w:pos="11908"/>
+          <w:tab w:val="left" w:pos="12824"/>
+          <w:tab w:val="left" w:pos="13740"/>
+          <w:tab w:val="left" w:pos="14656"/>
+        </w:tabs>
+        <w:spacing w:after="0" w:line="240" w:lineRule="auto"/>
+        <w:rPr>
+          <w:rFonts w:ascii="Arial" w:eastAsia="Times New Roman" w:hAnsi="Arial" w:cs="Arial"/>
+          <w:sz w:val="24"/>
+          <w:szCs w:val="24"/>
+          <w:lang w:eastAsia="en-GB"/>
+        </w:rPr>
+      </w:pPr>
+      <w:r>
+        <w:rPr>
+          <w:rFonts w:ascii="Arial" w:eastAsia="Times New Roman" w:hAnsi="Arial" w:cs="Arial"/>
+          <w:sz w:val="24"/>
+          <w:szCs w:val="24"/>
+          <w:lang w:eastAsia="en-GB"/>
+        </w:rPr>
+        <w:t xml:space="preserve">    Pin </w:t>
+      </w:r>
+      <w:proofErr w:type="gramStart"/>
+      <w:r>
+        <w:rPr>
+          <w:rFonts w:ascii="Arial" w:eastAsia="Times New Roman" w:hAnsi="Arial" w:cs="Arial"/>
+          <w:sz w:val="24"/>
+          <w:szCs w:val="24"/>
+          <w:lang w:eastAsia="en-GB"/>
+        </w:rPr>
+        <w:t>18 .....</w:t>
+      </w:r>
+      <w:proofErr w:type="gramEnd"/>
+      <w:r>
+        <w:rPr>
+          <w:rFonts w:ascii="Arial" w:eastAsia="Times New Roman" w:hAnsi="Arial" w:cs="Arial"/>
+          <w:sz w:val="24"/>
+          <w:szCs w:val="24"/>
+          <w:lang w:eastAsia="en-GB"/>
+        </w:rPr>
+        <w:t xml:space="preserve"> Switch - (black cable)</w:t>
+      </w:r>
+    </w:p>
+    <w:p>
+      <w:pPr>
+        <w:tabs>
+          <w:tab w:val="left" w:pos="916"/>
+          <w:tab w:val="left" w:pos="1832"/>
+          <w:tab w:val="left" w:pos="2748"/>
+          <w:tab w:val="left" w:pos="3664"/>
+          <w:tab w:val="left" w:pos="4580"/>
+          <w:tab w:val="left" w:pos="5496"/>
+          <w:tab w:val="left" w:pos="6412"/>
+          <w:tab w:val="left" w:pos="7328"/>
+          <w:tab w:val="left" w:pos="8244"/>
+          <w:tab w:val="left" w:pos="9160"/>
+          <w:tab w:val="left" w:pos="10076"/>
+          <w:tab w:val="left" w:pos="10992"/>
+          <w:tab w:val="left" w:pos="11908"/>
+          <w:tab w:val="left" w:pos="12824"/>
+          <w:tab w:val="left" w:pos="13740"/>
+          <w:tab w:val="left" w:pos="14656"/>
+        </w:tabs>
+        <w:spacing w:after="0" w:line="240" w:lineRule="auto"/>
+        <w:rPr>
+          <w:rFonts w:ascii="Arial" w:eastAsia="Times New Roman" w:hAnsi="Arial" w:cs="Arial"/>
+          <w:sz w:val="24"/>
+          <w:szCs w:val="24"/>
+          <w:lang w:eastAsia="en-GB"/>
+        </w:rPr>
+      </w:pPr>
+      <w:r>
+        <w:rPr>
+          <w:rFonts w:ascii="Arial" w:eastAsia="Times New Roman" w:hAnsi="Arial" w:cs="Arial"/>
+          <w:sz w:val="24"/>
+          <w:szCs w:val="24"/>
+          <w:lang w:eastAsia="en-GB"/>
+        </w:rPr>
+        <w:t xml:space="preserve">    Pin </w:t>
+      </w:r>
+      <w:proofErr w:type="gramStart"/>
+      <w:r>
+        <w:rPr>
+          <w:rFonts w:ascii="Arial" w:eastAsia="Times New Roman" w:hAnsi="Arial" w:cs="Arial"/>
+          <w:sz w:val="24"/>
+          <w:szCs w:val="24"/>
+          <w:lang w:eastAsia="en-GB"/>
+        </w:rPr>
+        <w:t>30 .....</w:t>
+      </w:r>
+      <w:proofErr w:type="gramEnd"/>
+      <w:r>
+        <w:rPr>
+          <w:rFonts w:ascii="Arial" w:eastAsia="Times New Roman" w:hAnsi="Arial" w:cs="Arial"/>
+          <w:sz w:val="24"/>
+          <w:szCs w:val="24"/>
+          <w:lang w:eastAsia="en-GB"/>
+        </w:rPr>
+        <w:t xml:space="preserve"> Piezo Speaker - (black cable)</w:t>
+      </w:r>
+    </w:p>
+    <w:p>
+      <w:pPr>
+        <w:rPr>
+          <w:rFonts w:ascii="Arial" w:hAnsi="Arial" w:cs="Arial"/>
+          <w:sz w:val="24"/>
+          <w:szCs w:val="24"/>
+        </w:rPr>
+      </w:pPr>
+      <w:r>
+        <w:rPr>
+          <w:rFonts w:ascii="Arial" w:eastAsia="Times New Roman" w:hAnsi="Arial" w:cs="Arial"/>
+          <w:sz w:val="24"/>
+          <w:szCs w:val="24"/>
+          <w:lang w:eastAsia="en-GB"/>
+        </w:rPr>
+        <w:t xml:space="preserve">    Pin </w:t>
+      </w:r>
+      <w:proofErr w:type="gramStart"/>
+      <w:r>
+        <w:rPr>
+          <w:rFonts w:ascii="Arial" w:eastAsia="Times New Roman" w:hAnsi="Arial" w:cs="Arial"/>
+          <w:sz w:val="24"/>
+          <w:szCs w:val="24"/>
+          <w:lang w:eastAsia="en-GB"/>
+        </w:rPr>
+        <w:t>36 .....</w:t>
+      </w:r>
+      <w:proofErr w:type="gramEnd"/>
+      <w:r>
+        <w:rPr>
+          <w:rFonts w:ascii="Arial" w:eastAsia="Times New Roman" w:hAnsi="Arial" w:cs="Arial"/>
+          <w:sz w:val="24"/>
+          <w:szCs w:val="24"/>
+          <w:lang w:eastAsia="en-GB"/>
+        </w:rPr>
+        <w:t xml:space="preserve"> Piezo Speaker + (red cable)</w:t>
+      </w:r>
+      <w:r>
+        <w:rPr>
+          <w:rFonts w:ascii="Arial" w:hAnsi="Arial" w:cs="Arial"/>
+          <w:sz w:val="24"/>
+          <w:szCs w:val="24"/>
+        </w:rPr>
+        <w:t xml:space="preserve"> </w:t>
+      </w:r>
+      <w:r>
+        <w:rPr>
+          <w:rFonts w:ascii="Arial" w:hAnsi="Arial" w:cs="Arial"/>
+          <w:sz w:val="24"/>
+          <w:szCs w:val="24"/>
+        </w:rPr>
+        <w:t>3v</w:t>
+      </w:r>
+    </w:p>
+    <w:p>
+      <w:pPr>
         <w:rPr>
           <w:rFonts w:ascii="Arial" w:hAnsi="Arial" w:cs="Arial"/>
           <w:b/>
@@ -2072,9 +2102,7 @@
           <w:sz w:val="24"/>
           <w:szCs w:val="24"/>
         </w:rPr>
-        <w:t>Raspbian</w:t>
-      </w:r>
-      <w:proofErr w:type="spellEnd"/>
+      </w:pPr>
       <w:r>
         <w:rPr>
           <w:rFonts w:ascii="Arial" w:hAnsi="Arial" w:cs="Arial"/>
@@ -2083,17 +2111,42 @@
           <w:sz w:val="24"/>
           <w:szCs w:val="24"/>
         </w:rPr>
+        <w:t xml:space="preserve">Install </w:t>
+      </w:r>
+      <w:proofErr w:type="spellStart"/>
+      <w:r>
+        <w:rPr>
+          <w:rFonts w:ascii="Arial" w:hAnsi="Arial" w:cs="Arial"/>
+          <w:b/>
+          <w:color w:val="0F243E" w:themeColor="text2" w:themeShade="80"/>
+          <w:sz w:val="24"/>
+          <w:szCs w:val="24"/>
+        </w:rPr>
+        <w:t>Raspbian</w:t>
+      </w:r>
+      <w:proofErr w:type="spellEnd"/>
+      <w:proofErr w:type="gramStart"/>
+      <w:r>
+        <w:rPr>
+          <w:rFonts w:ascii="Arial" w:hAnsi="Arial" w:cs="Arial"/>
+          <w:b/>
+          <w:color w:val="0F243E" w:themeColor="text2" w:themeShade="80"/>
+          <w:sz w:val="24"/>
+          <w:szCs w:val="24"/>
+        </w:rPr>
         <w:t>:</w:t>
       </w:r>
-    </w:p>
-    <w:p>
-      <w:pPr>
-        <w:rPr>
-          <w:rFonts w:ascii="Arial" w:hAnsi="Arial" w:cs="Arial"/>
-          <w:sz w:val="24"/>
-          <w:szCs w:val="24"/>
-        </w:rPr>
-      </w:pPr>
+      <w:proofErr w:type="gramEnd"/>
+      <w:r>
+        <w:rPr>
+          <w:rFonts w:ascii="Arial" w:hAnsi="Arial" w:cs="Arial"/>
+          <w:b/>
+          <w:color w:val="0F243E" w:themeColor="text2" w:themeShade="80"/>
+          <w:sz w:val="24"/>
+          <w:szCs w:val="24"/>
+        </w:rPr>
+        <w:br/>
+      </w:r>
       <w:r>
         <w:rPr>
           <w:rFonts w:ascii="Arial" w:hAnsi="Arial" w:cs="Arial"/>
@@ -3078,6 +3131,7 @@
         </w:rPr>
         <w:t xml:space="preserve"> Software</w:t>
       </w:r>
+      <w:proofErr w:type="gramStart"/>
       <w:r>
         <w:rPr>
           <w:rFonts w:ascii="Arial" w:hAnsi="Arial" w:cs="Arial"/>
@@ -3088,15 +3142,17 @@
         </w:rPr>
         <w:t>:</w:t>
       </w:r>
-    </w:p>
-    <w:p>
-      <w:pPr>
-        <w:rPr>
-          <w:rFonts w:ascii="Arial" w:hAnsi="Arial" w:cs="Arial"/>
-          <w:sz w:val="24"/>
-          <w:szCs w:val="24"/>
-        </w:rPr>
-      </w:pPr>
+      <w:proofErr w:type="gramEnd"/>
+      <w:r>
+        <w:rPr>
+          <w:rFonts w:ascii="Arial" w:hAnsi="Arial" w:cs="Arial"/>
+          <w:b/>
+          <w:color w:val="0F243E" w:themeColor="text2" w:themeShade="80"/>
+          <w:sz w:val="24"/>
+          <w:szCs w:val="24"/>
+        </w:rPr>
+        <w:br/>
+      </w:r>
       <w:r>
         <w:rPr>
           <w:rFonts w:ascii="Arial" w:hAnsi="Arial" w:cs="Arial"/>
@@ -3423,7 +3479,34 @@
           <w:szCs w:val="24"/>
           <w:lang w:eastAsia="en-GB"/>
         </w:rPr>
-        <w:t>that can modified</w:t>
+        <w:t xml:space="preserve">that can </w:t>
+      </w:r>
+      <w:r>
+        <w:rPr>
+          <w:rFonts w:ascii="Arial" w:eastAsia="Times New Roman" w:hAnsi="Arial" w:cs="Arial"/>
+          <w:sz w:val="24"/>
+          <w:szCs w:val="24"/>
+          <w:lang w:eastAsia="en-GB"/>
+        </w:rPr>
+        <w:t xml:space="preserve">be </w:t>
+      </w:r>
+      <w:r>
+        <w:rPr>
+          <w:rFonts w:ascii="Arial" w:eastAsia="Times New Roman" w:hAnsi="Arial" w:cs="Arial"/>
+          <w:sz w:val="24"/>
+          <w:szCs w:val="24"/>
+          <w:lang w:eastAsia="en-GB"/>
+        </w:rPr>
+        <w:t>modified</w:t>
+      </w:r>
+      <w:r>
+        <w:rPr>
+          <w:rFonts w:ascii="Arial" w:eastAsia="Times New Roman" w:hAnsi="Arial" w:cs="Arial"/>
+          <w:sz w:val="24"/>
+          <w:szCs w:val="24"/>
+          <w:lang w:eastAsia="en-GB"/>
+        </w:rPr>
+        <w:t>.</w:t>
       </w:r>
     </w:p>
     <w:p>
@@ -3553,7 +3636,27 @@
           <w:szCs w:val="24"/>
           <w:lang w:eastAsia="en-GB"/>
         </w:rPr>
-        <w:t xml:space="preserve">over the local area network (LAN) using. The LED, speaker </w:t>
+        <w:t>over the local area network (LAN) using. The LED, speaker will flash and beep 4 times (</w:t>
+      </w:r>
+      <w:proofErr w:type="spellStart"/>
+      <w:r>
+        <w:rPr>
+          <w:rFonts w:ascii="Arial" w:eastAsia="Times New Roman" w:hAnsi="Arial" w:cs="Arial"/>
+          <w:sz w:val="24"/>
+          <w:szCs w:val="24"/>
+          <w:lang w:eastAsia="en-GB"/>
+        </w:rPr>
+        <w:t>morse</w:t>
+      </w:r>
+      <w:proofErr w:type="spellEnd"/>
+      <w:r>
+        <w:rPr>
+          <w:rFonts w:ascii="Arial" w:eastAsia="Times New Roman" w:hAnsi="Arial" w:cs="Arial"/>
+          <w:sz w:val="24"/>
+          <w:szCs w:val="24"/>
+          <w:lang w:eastAsia="en-GB"/>
+        </w:rPr>
+        <w:t xml:space="preserve"> code letter 'v' for videoing) before starting the stream if </w:t>
       </w:r>
       <w:r>
         <w:rPr>
@@ -3563,27 +3666,7 @@
           <w:lang w:eastAsia="en-GB"/>
         </w:rPr>
         <w:lastRenderedPageBreak/>
-        <w:t>will flash and beep 4 times (</w:t>
-      </w:r>
-      <w:proofErr w:type="spellStart"/>
-      <w:r>
-        <w:rPr>
-          <w:rFonts w:ascii="Arial" w:eastAsia="Times New Roman" w:hAnsi="Arial" w:cs="Arial"/>
-          <w:sz w:val="24"/>
-          <w:szCs w:val="24"/>
-          <w:lang w:eastAsia="en-GB"/>
-        </w:rPr>
-        <w:t>morse</w:t>
-      </w:r>
-      <w:proofErr w:type="spellEnd"/>
-      <w:r>
-        <w:rPr>
-          <w:rFonts w:ascii="Arial" w:eastAsia="Times New Roman" w:hAnsi="Arial" w:cs="Arial"/>
-          <w:sz w:val="24"/>
-          <w:szCs w:val="24"/>
-          <w:lang w:eastAsia="en-GB"/>
-        </w:rPr>
-        <w:t xml:space="preserve"> code letter 'v' for videoing) before starting the stream if headphones are connected you will also he</w:t>
+        <w:t>headphones are connected you will also he</w:t>
       </w:r>
       <w:r>
         <w:rPr>
@@ -6426,56 +6509,56 @@
           <w:szCs w:val="20"/>
           <w:lang w:eastAsia="en-GB"/>
         </w:rPr>
+        <w:t>echo</w:t>
+      </w:r>
+      <w:proofErr w:type="gramEnd"/>
+      <w:r>
+        <w:rPr>
+          <w:rFonts w:ascii="Courier New" w:eastAsia="Times New Roman" w:hAnsi="Courier New" w:cs="Courier New"/>
+          <w:sz w:val="20"/>
+          <w:szCs w:val="20"/>
+          <w:lang w:eastAsia="en-GB"/>
+        </w:rPr>
+        <w:t xml:space="preserve"> "-----------------------------------"</w:t>
+      </w:r>
+    </w:p>
+    <w:p>
+      <w:pPr>
+        <w:tabs>
+          <w:tab w:val="left" w:pos="916"/>
+          <w:tab w:val="left" w:pos="1832"/>
+          <w:tab w:val="left" w:pos="2748"/>
+          <w:tab w:val="left" w:pos="3664"/>
+          <w:tab w:val="left" w:pos="4580"/>
+          <w:tab w:val="left" w:pos="5496"/>
+          <w:tab w:val="left" w:pos="6412"/>
+          <w:tab w:val="left" w:pos="7328"/>
+          <w:tab w:val="left" w:pos="8244"/>
+          <w:tab w:val="left" w:pos="9160"/>
+          <w:tab w:val="left" w:pos="10076"/>
+          <w:tab w:val="left" w:pos="10992"/>
+          <w:tab w:val="left" w:pos="11908"/>
+          <w:tab w:val="left" w:pos="12824"/>
+          <w:tab w:val="left" w:pos="13740"/>
+          <w:tab w:val="left" w:pos="14656"/>
+        </w:tabs>
+        <w:spacing w:after="0" w:line="240" w:lineRule="auto"/>
+        <w:rPr>
+          <w:rFonts w:ascii="Courier New" w:eastAsia="Times New Roman" w:hAnsi="Courier New" w:cs="Courier New"/>
+          <w:sz w:val="20"/>
+          <w:szCs w:val="20"/>
+          <w:lang w:eastAsia="en-GB"/>
+        </w:rPr>
+      </w:pPr>
+      <w:proofErr w:type="gramStart"/>
+      <w:r>
+        <w:rPr>
+          <w:rFonts w:ascii="Courier New" w:eastAsia="Times New Roman" w:hAnsi="Courier New" w:cs="Courier New"/>
+          <w:sz w:val="20"/>
+          <w:szCs w:val="20"/>
+          <w:lang w:eastAsia="en-GB"/>
+        </w:rPr>
         <w:lastRenderedPageBreak/>
-        <w:t>echo</w:t>
-      </w:r>
-      <w:proofErr w:type="gramEnd"/>
-      <w:r>
-        <w:rPr>
-          <w:rFonts w:ascii="Courier New" w:eastAsia="Times New Roman" w:hAnsi="Courier New" w:cs="Courier New"/>
-          <w:sz w:val="20"/>
-          <w:szCs w:val="20"/>
-          <w:lang w:eastAsia="en-GB"/>
-        </w:rPr>
-        <w:t xml:space="preserve"> "-----------------------------------"</w:t>
-      </w:r>
-    </w:p>
-    <w:p>
-      <w:pPr>
-        <w:tabs>
-          <w:tab w:val="left" w:pos="916"/>
-          <w:tab w:val="left" w:pos="1832"/>
-          <w:tab w:val="left" w:pos="2748"/>
-          <w:tab w:val="left" w:pos="3664"/>
-          <w:tab w:val="left" w:pos="4580"/>
-          <w:tab w:val="left" w:pos="5496"/>
-          <w:tab w:val="left" w:pos="6412"/>
-          <w:tab w:val="left" w:pos="7328"/>
-          <w:tab w:val="left" w:pos="8244"/>
-          <w:tab w:val="left" w:pos="9160"/>
-          <w:tab w:val="left" w:pos="10076"/>
-          <w:tab w:val="left" w:pos="10992"/>
-          <w:tab w:val="left" w:pos="11908"/>
-          <w:tab w:val="left" w:pos="12824"/>
-          <w:tab w:val="left" w:pos="13740"/>
-          <w:tab w:val="left" w:pos="14656"/>
-        </w:tabs>
-        <w:spacing w:after="0" w:line="240" w:lineRule="auto"/>
-        <w:rPr>
-          <w:rFonts w:ascii="Courier New" w:eastAsia="Times New Roman" w:hAnsi="Courier New" w:cs="Courier New"/>
-          <w:sz w:val="20"/>
-          <w:szCs w:val="20"/>
-          <w:lang w:eastAsia="en-GB"/>
-        </w:rPr>
-      </w:pPr>
-      <w:proofErr w:type="gramStart"/>
-      <w:r>
-        <w:rPr>
-          <w:rFonts w:ascii="Courier New" w:eastAsia="Times New Roman" w:hAnsi="Courier New" w:cs="Courier New"/>
-          <w:sz w:val="20"/>
-          <w:szCs w:val="20"/>
-          <w:lang w:eastAsia="en-GB"/>
-        </w:rPr>
         <w:t>echo</w:t>
       </w:r>
       <w:proofErr w:type="gramEnd"/>
@@ -10217,6 +10300,279 @@
           </wp:inline>
         </w:drawing>
       </w:r>
+    </w:p>
+    <w:p>
+      <w:pPr>
+        <w:tabs>
+          <w:tab w:val="left" w:pos="916"/>
+          <w:tab w:val="left" w:pos="1832"/>
+          <w:tab w:val="left" w:pos="2748"/>
+          <w:tab w:val="left" w:pos="3664"/>
+          <w:tab w:val="left" w:pos="4580"/>
+          <w:tab w:val="left" w:pos="5496"/>
+          <w:tab w:val="left" w:pos="6412"/>
+          <w:tab w:val="left" w:pos="7328"/>
+          <w:tab w:val="left" w:pos="8244"/>
+          <w:tab w:val="left" w:pos="9160"/>
+          <w:tab w:val="left" w:pos="10076"/>
+          <w:tab w:val="left" w:pos="10992"/>
+          <w:tab w:val="left" w:pos="11908"/>
+          <w:tab w:val="left" w:pos="12824"/>
+          <w:tab w:val="left" w:pos="13740"/>
+          <w:tab w:val="left" w:pos="14656"/>
+        </w:tabs>
+        <w:spacing w:after="0" w:line="240" w:lineRule="auto"/>
+        <w:rPr>
+          <w:rFonts w:ascii="Courier New" w:eastAsia="Times New Roman" w:hAnsi="Courier New" w:cs="Courier New"/>
+          <w:b/>
+          <w:sz w:val="24"/>
+          <w:szCs w:val="24"/>
+          <w:lang w:eastAsia="en-GB"/>
+        </w:rPr>
+      </w:pPr>
+    </w:p>
+    <w:p>
+      <w:pPr>
+        <w:tabs>
+          <w:tab w:val="left" w:pos="916"/>
+          <w:tab w:val="left" w:pos="1832"/>
+          <w:tab w:val="left" w:pos="2748"/>
+          <w:tab w:val="left" w:pos="3664"/>
+          <w:tab w:val="left" w:pos="4580"/>
+          <w:tab w:val="left" w:pos="5496"/>
+          <w:tab w:val="left" w:pos="6412"/>
+          <w:tab w:val="left" w:pos="7328"/>
+          <w:tab w:val="left" w:pos="8244"/>
+          <w:tab w:val="left" w:pos="9160"/>
+          <w:tab w:val="left" w:pos="10076"/>
+          <w:tab w:val="left" w:pos="10992"/>
+          <w:tab w:val="left" w:pos="11908"/>
+          <w:tab w:val="left" w:pos="12824"/>
+          <w:tab w:val="left" w:pos="13740"/>
+          <w:tab w:val="left" w:pos="14656"/>
+        </w:tabs>
+        <w:spacing w:after="0" w:line="240" w:lineRule="auto"/>
+        <w:rPr>
+          <w:rFonts w:ascii="Arial" w:eastAsia="Times New Roman" w:hAnsi="Arial" w:cs="Arial"/>
+          <w:sz w:val="24"/>
+          <w:szCs w:val="24"/>
+          <w:lang w:eastAsia="en-GB"/>
+        </w:rPr>
+      </w:pPr>
+      <w:r>
+        <w:rPr>
+          <w:rFonts w:ascii="Arial" w:eastAsia="Times New Roman" w:hAnsi="Arial" w:cs="Arial"/>
+          <w:sz w:val="24"/>
+          <w:szCs w:val="24"/>
+          <w:lang w:eastAsia="en-GB"/>
+        </w:rPr>
+        <w:t xml:space="preserve">This will take approx. 30 minutes to complete and will eventually reboot itself. If you hear two beeps about a minute after </w:t>
+      </w:r>
+      <w:r>
+        <w:rPr>
+          <w:rFonts w:ascii="Arial" w:eastAsia="Times New Roman" w:hAnsi="Arial" w:cs="Arial"/>
+          <w:sz w:val="24"/>
+          <w:szCs w:val="24"/>
+          <w:lang w:eastAsia="en-GB"/>
+        </w:rPr>
+        <w:t>reboot</w:t>
+      </w:r>
+      <w:r>
+        <w:rPr>
+          <w:rFonts w:ascii="Arial" w:eastAsia="Times New Roman" w:hAnsi="Arial" w:cs="Arial"/>
+          <w:sz w:val="24"/>
+          <w:szCs w:val="24"/>
+          <w:lang w:eastAsia="en-GB"/>
+        </w:rPr>
+        <w:t xml:space="preserve">, everything is working </w:t>
+      </w:r>
+      <w:r>
+        <w:rPr>
+          <w:rFonts w:ascii="Arial" w:eastAsia="Times New Roman" w:hAnsi="Arial" w:cs="Arial"/>
+          <w:sz w:val="24"/>
+          <w:szCs w:val="24"/>
+          <w:lang w:eastAsia="en-GB"/>
+        </w:rPr>
+        <w:sym w:font="Wingdings" w:char="F04A"/>
+      </w:r>
+    </w:p>
+    <w:p>
+      <w:pPr>
+        <w:tabs>
+          <w:tab w:val="left" w:pos="916"/>
+          <w:tab w:val="left" w:pos="1832"/>
+          <w:tab w:val="left" w:pos="2748"/>
+          <w:tab w:val="left" w:pos="3664"/>
+          <w:tab w:val="left" w:pos="4580"/>
+          <w:tab w:val="left" w:pos="5496"/>
+          <w:tab w:val="left" w:pos="6412"/>
+          <w:tab w:val="left" w:pos="7328"/>
+          <w:tab w:val="left" w:pos="8244"/>
+          <w:tab w:val="left" w:pos="9160"/>
+          <w:tab w:val="left" w:pos="10076"/>
+          <w:tab w:val="left" w:pos="10992"/>
+          <w:tab w:val="left" w:pos="11908"/>
+          <w:tab w:val="left" w:pos="12824"/>
+          <w:tab w:val="left" w:pos="13740"/>
+          <w:tab w:val="left" w:pos="14656"/>
+        </w:tabs>
+        <w:spacing w:after="0" w:line="240" w:lineRule="auto"/>
+        <w:rPr>
+          <w:rFonts w:ascii="Arial" w:eastAsia="Times New Roman" w:hAnsi="Arial" w:cs="Arial"/>
+          <w:sz w:val="24"/>
+          <w:szCs w:val="24"/>
+          <w:lang w:eastAsia="en-GB"/>
+        </w:rPr>
+      </w:pPr>
+    </w:p>
+    <w:p>
+      <w:pPr>
+        <w:tabs>
+          <w:tab w:val="left" w:pos="916"/>
+          <w:tab w:val="left" w:pos="1832"/>
+          <w:tab w:val="left" w:pos="2748"/>
+          <w:tab w:val="left" w:pos="3664"/>
+          <w:tab w:val="left" w:pos="4580"/>
+          <w:tab w:val="left" w:pos="5496"/>
+          <w:tab w:val="left" w:pos="6412"/>
+          <w:tab w:val="left" w:pos="7328"/>
+          <w:tab w:val="left" w:pos="8244"/>
+          <w:tab w:val="left" w:pos="9160"/>
+          <w:tab w:val="left" w:pos="10076"/>
+          <w:tab w:val="left" w:pos="10992"/>
+          <w:tab w:val="left" w:pos="11908"/>
+          <w:tab w:val="left" w:pos="12824"/>
+          <w:tab w:val="left" w:pos="13740"/>
+          <w:tab w:val="left" w:pos="14656"/>
+        </w:tabs>
+        <w:spacing w:after="0" w:line="240" w:lineRule="auto"/>
+        <w:rPr>
+          <w:rFonts w:ascii="Arial" w:hAnsi="Arial" w:cs="Arial"/>
+          <w:b/>
+          <w:color w:val="0F243E" w:themeColor="text2" w:themeShade="80"/>
+          <w:sz w:val="24"/>
+          <w:szCs w:val="24"/>
+        </w:rPr>
+      </w:pPr>
+      <w:r>
+        <w:rPr>
+          <w:rFonts w:ascii="Arial" w:eastAsia="Times New Roman" w:hAnsi="Arial" w:cs="Arial"/>
+          <w:b/>
+          <w:bCs/>
+          <w:color w:val="244061" w:themeColor="accent1" w:themeShade="80"/>
+          <w:sz w:val="24"/>
+          <w:szCs w:val="24"/>
+          <w:lang w:eastAsia="en-GB"/>
+        </w:rPr>
+        <w:t>Configure Settings</w:t>
+      </w:r>
+      <w:r>
+        <w:rPr>
+          <w:rFonts w:ascii="Arial" w:hAnsi="Arial" w:cs="Arial"/>
+          <w:b/>
+          <w:color w:val="0F243E" w:themeColor="text2" w:themeShade="80"/>
+          <w:sz w:val="24"/>
+          <w:szCs w:val="24"/>
+        </w:rPr>
+        <w:t>:</w:t>
+      </w:r>
+    </w:p>
+    <w:p>
+      <w:pPr>
+        <w:tabs>
+          <w:tab w:val="left" w:pos="916"/>
+          <w:tab w:val="left" w:pos="1832"/>
+          <w:tab w:val="left" w:pos="2748"/>
+          <w:tab w:val="left" w:pos="3664"/>
+          <w:tab w:val="left" w:pos="4580"/>
+          <w:tab w:val="left" w:pos="5496"/>
+          <w:tab w:val="left" w:pos="6412"/>
+          <w:tab w:val="left" w:pos="7328"/>
+          <w:tab w:val="left" w:pos="8244"/>
+          <w:tab w:val="left" w:pos="9160"/>
+          <w:tab w:val="left" w:pos="10076"/>
+          <w:tab w:val="left" w:pos="10992"/>
+          <w:tab w:val="left" w:pos="11908"/>
+          <w:tab w:val="left" w:pos="12824"/>
+          <w:tab w:val="left" w:pos="13740"/>
+          <w:tab w:val="left" w:pos="14656"/>
+        </w:tabs>
+        <w:spacing w:after="0" w:line="240" w:lineRule="auto"/>
+        <w:rPr>
+          <w:rFonts w:ascii="Arial" w:eastAsia="Times New Roman" w:hAnsi="Arial" w:cs="Arial"/>
+          <w:sz w:val="24"/>
+          <w:szCs w:val="24"/>
+          <w:lang w:eastAsia="en-GB"/>
+        </w:rPr>
+      </w:pPr>
+      <w:r>
+        <w:rPr>
+          <w:rFonts w:ascii="Arial" w:eastAsia="Times New Roman" w:hAnsi="Arial" w:cs="Arial"/>
+          <w:sz w:val="24"/>
+          <w:szCs w:val="24"/>
+          <w:lang w:eastAsia="en-GB"/>
+        </w:rPr>
+        <w:t>Now we can open a web browser and navigate to the IP address of the Pi with a colon and port 8000. You should see the Audio Video Streaming Service Settings:</w:t>
+      </w:r>
+    </w:p>
+    <w:p>
+      <w:pPr>
+        <w:tabs>
+          <w:tab w:val="left" w:pos="916"/>
+          <w:tab w:val="left" w:pos="1832"/>
+          <w:tab w:val="left" w:pos="2748"/>
+          <w:tab w:val="left" w:pos="3664"/>
+          <w:tab w:val="left" w:pos="4580"/>
+          <w:tab w:val="left" w:pos="5496"/>
+          <w:tab w:val="left" w:pos="6412"/>
+          <w:tab w:val="left" w:pos="7328"/>
+          <w:tab w:val="left" w:pos="8244"/>
+          <w:tab w:val="left" w:pos="9160"/>
+          <w:tab w:val="left" w:pos="10076"/>
+          <w:tab w:val="left" w:pos="10992"/>
+          <w:tab w:val="left" w:pos="11908"/>
+          <w:tab w:val="left" w:pos="12824"/>
+          <w:tab w:val="left" w:pos="13740"/>
+          <w:tab w:val="left" w:pos="14656"/>
+        </w:tabs>
+        <w:spacing w:after="0" w:line="240" w:lineRule="auto"/>
+        <w:rPr>
+          <w:rFonts w:ascii="Arial" w:eastAsia="Times New Roman" w:hAnsi="Arial" w:cs="Arial"/>
+          <w:sz w:val="24"/>
+          <w:szCs w:val="24"/>
+          <w:lang w:eastAsia="en-GB"/>
+        </w:rPr>
+      </w:pPr>
+    </w:p>
+    <w:p>
+      <w:pPr>
+        <w:tabs>
+          <w:tab w:val="left" w:pos="916"/>
+          <w:tab w:val="left" w:pos="1832"/>
+          <w:tab w:val="left" w:pos="2748"/>
+          <w:tab w:val="left" w:pos="3664"/>
+          <w:tab w:val="left" w:pos="4580"/>
+          <w:tab w:val="left" w:pos="5496"/>
+          <w:tab w:val="left" w:pos="6412"/>
+          <w:tab w:val="left" w:pos="7328"/>
+          <w:tab w:val="left" w:pos="8244"/>
+          <w:tab w:val="left" w:pos="9160"/>
+          <w:tab w:val="left" w:pos="10076"/>
+          <w:tab w:val="left" w:pos="10992"/>
+          <w:tab w:val="left" w:pos="11908"/>
+          <w:tab w:val="left" w:pos="12824"/>
+          <w:tab w:val="left" w:pos="13740"/>
+          <w:tab w:val="left" w:pos="14656"/>
+        </w:tabs>
+        <w:spacing w:after="0" w:line="240" w:lineRule="auto"/>
+        <w:jc w:val="center"/>
+        <w:rPr>
+          <w:rFonts w:ascii="Arial" w:eastAsia="Times New Roman" w:hAnsi="Arial" w:cs="Arial"/>
+          <w:sz w:val="24"/>
+          <w:szCs w:val="24"/>
+          <w:lang w:eastAsia="en-GB"/>
+        </w:rPr>
+      </w:pPr>
       <w:bookmarkStart w:id="0" w:name="_GoBack"/>
       <w:bookmarkEnd w:id="0"/>
     </w:p>
@@ -10242,130 +10598,6 @@
         </w:tabs>
         <w:spacing w:after="0" w:line="240" w:lineRule="auto"/>
         <w:rPr>
-          <w:rFonts w:ascii="Courier New" w:eastAsia="Times New Roman" w:hAnsi="Courier New" w:cs="Courier New"/>
-          <w:b/>
-          <w:sz w:val="24"/>
-          <w:szCs w:val="24"/>
-          <w:lang w:eastAsia="en-GB"/>
-        </w:rPr>
-      </w:pPr>
-    </w:p>
-    <w:p>
-      <w:pPr>
-        <w:tabs>
-          <w:tab w:val="left" w:pos="916"/>
-          <w:tab w:val="left" w:pos="1832"/>
-          <w:tab w:val="left" w:pos="2748"/>
-          <w:tab w:val="left" w:pos="3664"/>
-          <w:tab w:val="left" w:pos="4580"/>
-          <w:tab w:val="left" w:pos="5496"/>
-          <w:tab w:val="left" w:pos="6412"/>
-          <w:tab w:val="left" w:pos="7328"/>
-          <w:tab w:val="left" w:pos="8244"/>
-          <w:tab w:val="left" w:pos="9160"/>
-          <w:tab w:val="left" w:pos="10076"/>
-          <w:tab w:val="left" w:pos="10992"/>
-          <w:tab w:val="left" w:pos="11908"/>
-          <w:tab w:val="left" w:pos="12824"/>
-          <w:tab w:val="left" w:pos="13740"/>
-          <w:tab w:val="left" w:pos="14656"/>
-        </w:tabs>
-        <w:spacing w:after="0" w:line="240" w:lineRule="auto"/>
-        <w:rPr>
-          <w:rFonts w:ascii="Arial" w:eastAsia="Times New Roman" w:hAnsi="Arial" w:cs="Arial"/>
-          <w:sz w:val="24"/>
-          <w:szCs w:val="24"/>
-          <w:lang w:eastAsia="en-GB"/>
-        </w:rPr>
-      </w:pPr>
-      <w:r>
-        <w:rPr>
-          <w:rFonts w:ascii="Arial" w:eastAsia="Times New Roman" w:hAnsi="Arial" w:cs="Arial"/>
-          <w:sz w:val="24"/>
-          <w:szCs w:val="24"/>
-          <w:lang w:eastAsia="en-GB"/>
-        </w:rPr>
-        <w:t xml:space="preserve">This will take approx. 30 minutes to complete and will eventually reboot itself. If you hear two beeps about a minute after </w:t>
-      </w:r>
-      <w:r>
-        <w:rPr>
-          <w:rFonts w:ascii="Arial" w:eastAsia="Times New Roman" w:hAnsi="Arial" w:cs="Arial"/>
-          <w:sz w:val="24"/>
-          <w:szCs w:val="24"/>
-          <w:lang w:eastAsia="en-GB"/>
-        </w:rPr>
-        <w:t>reboot</w:t>
-      </w:r>
-      <w:r>
-        <w:rPr>
-          <w:rFonts w:ascii="Arial" w:eastAsia="Times New Roman" w:hAnsi="Arial" w:cs="Arial"/>
-          <w:sz w:val="24"/>
-          <w:szCs w:val="24"/>
-          <w:lang w:eastAsia="en-GB"/>
-        </w:rPr>
-        <w:t xml:space="preserve">, everything is working </w:t>
-      </w:r>
-      <w:r>
-        <w:rPr>
-          <w:rFonts w:ascii="Arial" w:eastAsia="Times New Roman" w:hAnsi="Arial" w:cs="Arial"/>
-          <w:sz w:val="24"/>
-          <w:szCs w:val="24"/>
-          <w:lang w:eastAsia="en-GB"/>
-        </w:rPr>
-        <w:sym w:font="Wingdings" w:char="F04A"/>
-      </w:r>
-    </w:p>
-    <w:p>
-      <w:pPr>
-        <w:tabs>
-          <w:tab w:val="left" w:pos="916"/>
-          <w:tab w:val="left" w:pos="1832"/>
-          <w:tab w:val="left" w:pos="2748"/>
-          <w:tab w:val="left" w:pos="3664"/>
-          <w:tab w:val="left" w:pos="4580"/>
-          <w:tab w:val="left" w:pos="5496"/>
-          <w:tab w:val="left" w:pos="6412"/>
-          <w:tab w:val="left" w:pos="7328"/>
-          <w:tab w:val="left" w:pos="8244"/>
-          <w:tab w:val="left" w:pos="9160"/>
-          <w:tab w:val="left" w:pos="10076"/>
-          <w:tab w:val="left" w:pos="10992"/>
-          <w:tab w:val="left" w:pos="11908"/>
-          <w:tab w:val="left" w:pos="12824"/>
-          <w:tab w:val="left" w:pos="13740"/>
-          <w:tab w:val="left" w:pos="14656"/>
-        </w:tabs>
-        <w:spacing w:after="0" w:line="240" w:lineRule="auto"/>
-        <w:rPr>
-          <w:rFonts w:ascii="Arial" w:eastAsia="Times New Roman" w:hAnsi="Arial" w:cs="Arial"/>
-          <w:sz w:val="24"/>
-          <w:szCs w:val="24"/>
-          <w:lang w:eastAsia="en-GB"/>
-        </w:rPr>
-      </w:pPr>
-    </w:p>
-    <w:p>
-      <w:pPr>
-        <w:tabs>
-          <w:tab w:val="left" w:pos="916"/>
-          <w:tab w:val="left" w:pos="1832"/>
-          <w:tab w:val="left" w:pos="2748"/>
-          <w:tab w:val="left" w:pos="3664"/>
-          <w:tab w:val="left" w:pos="4580"/>
-          <w:tab w:val="left" w:pos="5496"/>
-          <w:tab w:val="left" w:pos="6412"/>
-          <w:tab w:val="left" w:pos="7328"/>
-          <w:tab w:val="left" w:pos="8244"/>
-          <w:tab w:val="left" w:pos="9160"/>
-          <w:tab w:val="left" w:pos="10076"/>
-          <w:tab w:val="left" w:pos="10992"/>
-          <w:tab w:val="left" w:pos="11908"/>
-          <w:tab w:val="left" w:pos="12824"/>
-          <w:tab w:val="left" w:pos="13740"/>
-          <w:tab w:val="left" w:pos="14656"/>
-        </w:tabs>
-        <w:spacing w:after="0" w:line="240" w:lineRule="auto"/>
-        <w:rPr>
           <w:rFonts w:ascii="Arial" w:eastAsia="Times New Roman" w:hAnsi="Arial" w:cs="Arial"/>
           <w:color w:val="0F243E" w:themeColor="text2" w:themeShade="80"/>
           <w:sz w:val="24"/>
@@ -10373,16 +10605,6 @@
           <w:lang w:eastAsia="en-GB"/>
         </w:rPr>
       </w:pPr>
-      <w:r>
-        <w:rPr>
-          <w:rFonts w:ascii="Arial" w:hAnsi="Arial" w:cs="Arial"/>
-          <w:b/>
-          <w:color w:val="0F243E" w:themeColor="text2" w:themeShade="80"/>
-          <w:sz w:val="24"/>
-          <w:szCs w:val="24"/>
-        </w:rPr>
-        <w:t>Settings:</w:t>
-      </w:r>
     </w:p>
     <w:sectPr>
       <w:pgSz w:w="11906" w:h="16838"/>

</xml_diff>